<commit_message>
Trabalho Fausto ALGs Ordenação
</commit_message>
<xml_diff>
--- a/2_Semestre/Estrutura de Dados - Fausto/Tarefas/Trabalho T1 25-03/1.Ficha Comparativa de Algoritmos de Ordenação.docx
+++ b/2_Semestre/Estrutura de Dados - Fausto/Tarefas/Trabalho T1 25-03/1.Ficha Comparativa de Algoritmos de Ordenação.docx
@@ -848,22 +848,15 @@
               <w:spacing w:after="0" w:line="240" w:lineRule="auto"/>
               <w:jc w:val="right"/>
               <w:rPr>
+                <w:noProof w:val="0"/>
+                <w:lang w:val="pt-PT"/>
+              </w:rPr>
+            </w:pPr>
+            <w:r>
+              <w:rPr>
                 <w:lang w:val="pt-PT" w:eastAsia="zh-CN"/>
               </w:rPr>
-            </w:pPr>
-            <w:r>
-              <w:rPr>
-                <w:b w:val="1"/>
-                <w:bCs w:val="1"/>
-                <w:lang w:val="pt-PT"/>
-              </w:rPr>
-              <w:t xml:space="preserve">110s </w:t>
-            </w:r>
-            <w:r>
-              <w:rPr>
-                <w:lang w:val="pt-PT"/>
-              </w:rPr>
-              <w:t>≅ 1min e 50s</w:t>
+              <w:t>113s ≅ 1min e 53s</w:t>
             </w:r>
           </w:p>
         </w:tc>
@@ -884,17 +877,15 @@
             <w:pPr>
               <w:spacing w:after="0" w:line="240" w:lineRule="auto"/>
               <w:rPr>
-                <w:b/>
-                <w:bCs/>
-                <w:i/>
-                <w:iCs/>
-                <w:lang w:val="pt-PT"/>
-              </w:rPr>
-            </w:pPr>
-            <w:r>
-              <w:rPr>
-                <w:i/>
-                <w:iCs/>
+                <w:i w:val="1"/>
+                <w:iCs w:val="1"/>
+                <w:lang w:val="pt-PT"/>
+              </w:rPr>
+            </w:pPr>
+            <w:r>
+              <w:rPr>
+                <w:i w:val="1"/>
+                <w:iCs w:val="1"/>
                 <w:lang w:val="pt-PT"/>
               </w:rPr>
               <w:t>Tempo</w:t>
@@ -920,15 +911,51 @@
               <w:spacing w:after="0" w:line="240" w:lineRule="auto"/>
               <w:jc w:val="right"/>
               <w:rPr>
-                <w:lang w:val="pt-PT" w:eastAsia="zh-CN"/>
-              </w:rPr>
-            </w:pPr>
-            <w:r>
-              <w:rPr>
                 <w:noProof w:val="0"/>
                 <w:lang w:val="pt-PT" w:eastAsia="zh-CN"/>
               </w:rPr>
-              <w:t>709s ≅ 11min e 49s</w:t>
+            </w:pPr>
+            <w:r>
+              <w:rPr>
+                <w:noProof w:val="0"/>
+                <w:lang w:val="pt-PT" w:eastAsia="zh-CN"/>
+              </w:rPr>
+              <w:t>922</w:t>
+            </w:r>
+            <w:r>
+              <w:rPr>
+                <w:noProof w:val="0"/>
+                <w:lang w:val="pt-PT" w:eastAsia="zh-CN"/>
+              </w:rPr>
+              <w:t>s ≅ 1</w:t>
+            </w:r>
+            <w:r>
+              <w:rPr>
+                <w:noProof w:val="0"/>
+                <w:lang w:val="pt-PT" w:eastAsia="zh-CN"/>
+              </w:rPr>
+              <w:t>5</w:t>
+            </w:r>
+            <w:r>
+              <w:rPr>
+                <w:noProof w:val="0"/>
+                <w:lang w:val="pt-PT" w:eastAsia="zh-CN"/>
+              </w:rPr>
+              <w:t xml:space="preserve">min e </w:t>
+            </w:r>
+            <w:r>
+              <w:rPr>
+                <w:noProof w:val="0"/>
+                <w:lang w:val="pt-PT" w:eastAsia="zh-CN"/>
+              </w:rPr>
+              <w:t>22</w:t>
+            </w:r>
+            <w:r>
+              <w:rPr>
+                <w:noProof w:val="0"/>
+                <w:lang w:val="pt-PT" w:eastAsia="zh-CN"/>
+              </w:rPr>
+              <w:t>s</w:t>
             </w:r>
           </w:p>
         </w:tc>
@@ -949,15 +976,15 @@
             <w:pPr>
               <w:spacing w:after="0" w:line="240" w:lineRule="auto"/>
               <w:rPr>
-                <w:i/>
-                <w:iCs/>
-                <w:lang w:val="pt-PT"/>
-              </w:rPr>
-            </w:pPr>
-            <w:r>
-              <w:rPr>
-                <w:i/>
-                <w:iCs/>
+                <w:i w:val="1"/>
+                <w:iCs w:val="1"/>
+                <w:lang w:val="pt-PT"/>
+              </w:rPr>
+            </w:pPr>
+            <w:r>
+              <w:rPr>
+                <w:i w:val="1"/>
+                <w:iCs w:val="1"/>
                 <w:lang w:val="pt-PT"/>
               </w:rPr>
               <w:t>Tempo</w:t>
@@ -983,27 +1010,9 @@
               <w:spacing w:after="0" w:line="240" w:lineRule="auto"/>
               <w:jc w:val="right"/>
               <w:rPr>
-                <w:lang w:val="pt-PT" w:eastAsia="zh-CN"/>
-              </w:rPr>
-            </w:pPr>
-            <w:r>
-              <w:rPr>
-                <w:lang w:val="pt-PT"/>
-              </w:rPr>
-              <w:t xml:space="preserve">2903s </w:t>
-            </w:r>
-            <w:r>
-              <w:rPr>
-                <w:lang w:val="pt-PT"/>
-              </w:rPr>
-              <w:t>≅</w:t>
-            </w:r>
-            <w:r>
-              <w:rPr>
-                <w:lang w:val="pt-PT"/>
-              </w:rPr>
-              <w:t xml:space="preserve"> 48min e 23s</w:t>
-            </w:r>
+                <w:lang w:val="pt-PT"/>
+              </w:rPr>
+            </w:pPr>
           </w:p>
         </w:tc>
         <w:tc>
@@ -1023,15 +1032,15 @@
             <w:pPr>
               <w:spacing w:after="0" w:line="240" w:lineRule="auto"/>
               <w:rPr>
-                <w:i/>
-                <w:iCs/>
-                <w:lang w:val="pt-PT"/>
-              </w:rPr>
-            </w:pPr>
-            <w:r>
-              <w:rPr>
-                <w:i/>
-                <w:iCs/>
+                <w:i w:val="1"/>
+                <w:iCs w:val="1"/>
+                <w:lang w:val="pt-PT"/>
+              </w:rPr>
+            </w:pPr>
+            <w:r>
+              <w:rPr>
+                <w:i w:val="1"/>
+                <w:iCs w:val="1"/>
                 <w:lang w:val="pt-PT"/>
               </w:rPr>
               <w:t>Tempo</w:t>
@@ -1057,40 +1066,26 @@
               <w:spacing w:after="0" w:line="240" w:lineRule="auto"/>
               <w:jc w:val="right"/>
               <w:rPr>
-                <w:lang w:val="pt-PT"/>
-              </w:rPr>
-            </w:pPr>
-            <w:r>
-              <w:rPr>
                 <w:lang w:val="pt-PT" w:eastAsia="zh-CN"/>
               </w:rPr>
-              <w:t>11.782s</w:t>
-            </w:r>
+            </w:pPr>
             <w:r>
               <w:rPr>
                 <w:lang w:val="pt-PT" w:eastAsia="zh-CN"/>
               </w:rPr>
-              <w:t xml:space="preserve"> </w:t>
-            </w:r>
-            <w:r>
-              <w:rPr>
-                <w:noProof w:val="0"/>
+              <w:t>11.884</w:t>
+            </w:r>
+            <w:r>
+              <w:rPr>
                 <w:lang w:val="pt-PT" w:eastAsia="zh-CN"/>
               </w:rPr>
-              <w:t>≅</w:t>
-            </w:r>
-            <w:r>
-              <w:rPr>
-                <w:noProof w:val="0"/>
+              <w:t>s</w:t>
+            </w:r>
+            <w:r>
+              <w:rPr>
                 <w:lang w:val="pt-PT" w:eastAsia="zh-CN"/>
               </w:rPr>
-              <w:t xml:space="preserve"> </w:t>
-            </w:r>
-            <w:r>
-              <w:rPr>
-                <w:lang w:val="pt-PT" w:eastAsia="zh-CN"/>
-              </w:rPr>
-              <w:t>3h16min</w:t>
+              <w:t xml:space="preserve"> ≅ 3h e 18min</w:t>
             </w:r>
           </w:p>
         </w:tc>
@@ -1180,7 +1175,39 @@
                 <w:bCs w:val="1"/>
                 <w:lang w:val="pt-PT"/>
               </w:rPr>
-              <w:t>10,223 MB</w:t>
+              <w:t>0</w:t>
+            </w:r>
+            <w:r>
+              <w:rPr>
+                <w:b w:val="1"/>
+                <w:bCs w:val="1"/>
+                <w:lang w:val="pt-PT"/>
+              </w:rPr>
+              <w:t>,</w:t>
+            </w:r>
+            <w:r>
+              <w:rPr>
+                <w:b w:val="1"/>
+                <w:bCs w:val="1"/>
+                <w:lang w:val="pt-PT"/>
+              </w:rPr>
+              <w:t>000240</w:t>
+            </w:r>
+            <w:r>
+              <w:rPr>
+                <w:b w:val="1"/>
+                <w:bCs w:val="1"/>
+                <w:lang w:val="pt-PT"/>
+              </w:rPr>
+              <w:t>1</w:t>
+            </w:r>
+            <w:r>
+              <w:rPr>
+                <w:b w:val="1"/>
+                <w:bCs w:val="1"/>
+                <w:lang w:val="pt-PT"/>
+              </w:rPr>
+              <w:t xml:space="preserve"> MB</w:t>
             </w:r>
           </w:p>
         </w:tc>
@@ -1201,17 +1228,15 @@
             <w:pPr>
               <w:spacing w:after="0" w:line="240" w:lineRule="auto"/>
               <w:rPr>
-                <w:b/>
-                <w:bCs/>
-                <w:i/>
-                <w:iCs/>
-                <w:lang w:val="pt-PT"/>
-              </w:rPr>
-            </w:pPr>
-            <w:r>
-              <w:rPr>
-                <w:i/>
-                <w:iCs/>
+                <w:i w:val="1"/>
+                <w:iCs w:val="1"/>
+                <w:lang w:val="pt-PT"/>
+              </w:rPr>
+            </w:pPr>
+            <w:r>
+              <w:rPr>
+                <w:i w:val="1"/>
+                <w:iCs w:val="1"/>
                 <w:lang w:val="pt-PT"/>
               </w:rPr>
               <w:t>Memória</w:t>
@@ -1247,7 +1272,15 @@
                 <w:bCs w:val="1"/>
                 <w:lang w:val="pt-PT"/>
               </w:rPr>
-              <w:t>24,248 MB</w:t>
+              <w:t>0,0002403</w:t>
+            </w:r>
+            <w:r>
+              <w:rPr>
+                <w:b w:val="1"/>
+                <w:bCs w:val="1"/>
+                <w:lang w:val="pt-PT"/>
+              </w:rPr>
+              <w:t xml:space="preserve"> MB</w:t>
             </w:r>
           </w:p>
         </w:tc>
@@ -1268,15 +1301,15 @@
             <w:pPr>
               <w:spacing w:after="0" w:line="240" w:lineRule="auto"/>
               <w:rPr>
-                <w:i/>
-                <w:iCs/>
-                <w:lang w:val="pt-PT"/>
-              </w:rPr>
-            </w:pPr>
-            <w:r>
-              <w:rPr>
-                <w:i/>
-                <w:iCs/>
+                <w:i w:val="1"/>
+                <w:iCs w:val="1"/>
+                <w:lang w:val="pt-PT"/>
+              </w:rPr>
+            </w:pPr>
+            <w:r>
+              <w:rPr>
+                <w:i w:val="1"/>
+                <w:iCs w:val="1"/>
                 <w:lang w:val="pt-PT"/>
               </w:rPr>
               <w:t>Memória</w:t>
@@ -1304,24 +1337,6 @@
                 <w:lang w:val="pt-PT"/>
               </w:rPr>
             </w:pPr>
-            <w:r>
-              <w:rPr>
-                <w:lang w:val="pt-PT"/>
-              </w:rPr>
-              <w:t>48,24</w:t>
-            </w:r>
-            <w:r>
-              <w:rPr>
-                <w:lang w:val="pt-PT"/>
-              </w:rPr>
-              <w:t>6</w:t>
-            </w:r>
-            <w:r>
-              <w:rPr>
-                <w:lang w:val="pt-PT"/>
-              </w:rPr>
-              <w:t xml:space="preserve"> MB</w:t>
-            </w:r>
           </w:p>
         </w:tc>
         <w:tc>
@@ -1341,15 +1356,15 @@
             <w:pPr>
               <w:spacing w:after="0" w:line="240" w:lineRule="auto"/>
               <w:rPr>
-                <w:i/>
-                <w:iCs/>
-                <w:lang w:val="pt-PT"/>
-              </w:rPr>
-            </w:pPr>
-            <w:r>
-              <w:rPr>
-                <w:i/>
-                <w:iCs/>
+                <w:i w:val="1"/>
+                <w:iCs w:val="1"/>
+                <w:lang w:val="pt-PT"/>
+              </w:rPr>
+            </w:pPr>
+            <w:r>
+              <w:rPr>
+                <w:i w:val="1"/>
+                <w:iCs w:val="1"/>
                 <w:lang w:val="pt-PT"/>
               </w:rPr>
               <w:t>Memória</w:t>
@@ -1381,7 +1396,7 @@
               <w:rPr>
                 <w:lang w:val="pt-PT"/>
               </w:rPr>
-              <w:t>96</w:t>
+              <w:t>0</w:t>
             </w:r>
             <w:r>
               <w:rPr>
@@ -1393,7 +1408,19 @@
               <w:rPr>
                 <w:lang w:val="pt-PT"/>
               </w:rPr>
-              <w:t>256 MB</w:t>
+              <w:t>000255</w:t>
+            </w:r>
+            <w:r>
+              <w:rPr>
+                <w:lang w:val="pt-PT"/>
+              </w:rPr>
+              <w:t>4</w:t>
+            </w:r>
+            <w:r>
+              <w:rPr>
+                <w:lang w:val="pt-PT"/>
+              </w:rPr>
+              <w:t xml:space="preserve"> MB</w:t>
             </w:r>
           </w:p>
         </w:tc>
@@ -1473,14 +1500,19 @@
           </w:tcPr>
           <w:p>
             <w:pPr>
-              <w:spacing w:after="0" w:line="240" w:lineRule="auto"/>
-              <w:jc w:val="right"/>
-              <w:rPr>
-                <w:b/>
-                <w:bCs/>
-                <w:lang w:val="pt-PT"/>
-              </w:rPr>
-            </w:pPr>
+              <w:pStyle w:val="Normal"/>
+              <w:spacing w:after="0" w:line="240" w:lineRule="auto"/>
+              <w:jc w:val="right"/>
+              <w:rPr>
+                <w:lang w:val="pt-PT"/>
+              </w:rPr>
+            </w:pPr>
+            <w:r>
+              <w:rPr>
+                <w:lang w:val="pt-PT"/>
+              </w:rPr>
+              <w:t>31s</w:t>
+            </w:r>
           </w:p>
         </w:tc>
         <w:tc>
@@ -1497,17 +1529,15 @@
             <w:pPr>
               <w:spacing w:after="0" w:line="240" w:lineRule="auto"/>
               <w:rPr>
-                <w:b/>
-                <w:bCs/>
-                <w:i/>
-                <w:iCs/>
-                <w:lang w:val="pt-PT"/>
-              </w:rPr>
-            </w:pPr>
-            <w:r>
-              <w:rPr>
-                <w:i/>
-                <w:iCs/>
+                <w:i w:val="1"/>
+                <w:iCs w:val="1"/>
+                <w:lang w:val="pt-PT"/>
+              </w:rPr>
+            </w:pPr>
+            <w:r>
+              <w:rPr>
+                <w:i w:val="1"/>
+                <w:iCs w:val="1"/>
                 <w:lang w:val="pt-PT"/>
               </w:rPr>
               <w:t>Tempo</w:t>
@@ -1526,14 +1556,31 @@
           </w:tcPr>
           <w:p>
             <w:pPr>
-              <w:spacing w:after="0" w:line="240" w:lineRule="auto"/>
-              <w:jc w:val="right"/>
-              <w:rPr>
-                <w:b/>
-                <w:bCs/>
-                <w:lang w:val="pt-PT"/>
-              </w:rPr>
-            </w:pPr>
+              <w:pStyle w:val="Normal"/>
+              <w:spacing w:after="0" w:line="240" w:lineRule="auto"/>
+              <w:jc w:val="right"/>
+              <w:rPr>
+                <w:lang w:val="pt-PT"/>
+              </w:rPr>
+            </w:pPr>
+            <w:r>
+              <w:rPr>
+                <w:lang w:val="pt-PT"/>
+              </w:rPr>
+              <w:t>261s ≅ 4min e 21</w:t>
+            </w:r>
+            <w:r>
+              <w:rPr>
+                <w:lang w:val="pt-PT"/>
+              </w:rPr>
+              <w:t>s</w:t>
+            </w:r>
+            <w:r>
+              <w:rPr>
+                <w:lang w:val="pt-PT"/>
+              </w:rPr>
+              <w:t xml:space="preserve"> </w:t>
+            </w:r>
           </w:p>
         </w:tc>
         <w:tc>
@@ -1550,15 +1597,15 @@
             <w:pPr>
               <w:spacing w:after="0" w:line="240" w:lineRule="auto"/>
               <w:rPr>
-                <w:i/>
-                <w:iCs/>
-                <w:lang w:val="pt-PT"/>
-              </w:rPr>
-            </w:pPr>
-            <w:r>
-              <w:rPr>
-                <w:i/>
-                <w:iCs/>
+                <w:i w:val="1"/>
+                <w:iCs w:val="1"/>
+                <w:lang w:val="pt-PT"/>
+              </w:rPr>
+            </w:pPr>
+            <w:r>
+              <w:rPr>
+                <w:i w:val="1"/>
+                <w:iCs w:val="1"/>
                 <w:lang w:val="pt-PT"/>
               </w:rPr>
               <w:t>Tempo</w:t>
@@ -1601,15 +1648,15 @@
             <w:pPr>
               <w:spacing w:after="0" w:line="240" w:lineRule="auto"/>
               <w:rPr>
-                <w:i/>
-                <w:iCs/>
-                <w:lang w:val="pt-PT"/>
-              </w:rPr>
-            </w:pPr>
-            <w:r>
-              <w:rPr>
-                <w:i/>
-                <w:iCs/>
+                <w:i w:val="1"/>
+                <w:iCs w:val="1"/>
+                <w:lang w:val="pt-PT"/>
+              </w:rPr>
+            </w:pPr>
+            <w:r>
+              <w:rPr>
+                <w:i w:val="1"/>
+                <w:iCs w:val="1"/>
                 <w:lang w:val="pt-PT"/>
               </w:rPr>
               <w:t>Tempo</w:t>
@@ -1628,12 +1675,19 @@
           </w:tcPr>
           <w:p>
             <w:pPr>
-              <w:spacing w:after="0" w:line="240" w:lineRule="auto"/>
-              <w:jc w:val="right"/>
-              <w:rPr>
-                <w:lang w:val="pt-PT"/>
-              </w:rPr>
-            </w:pPr>
+              <w:pStyle w:val="Normal"/>
+              <w:spacing w:after="0" w:line="240" w:lineRule="auto"/>
+              <w:jc w:val="right"/>
+              <w:rPr>
+                <w:lang w:val="pt-PT" w:eastAsia="zh-CN"/>
+              </w:rPr>
+            </w:pPr>
+            <w:r>
+              <w:rPr>
+                <w:lang w:val="pt-PT" w:eastAsia="zh-CN"/>
+              </w:rPr>
+              <w:t>4300s ≅ 1h e 11min</w:t>
+            </w:r>
           </w:p>
         </w:tc>
       </w:tr>
@@ -1705,11 +1759,59 @@
               <w:spacing w:after="0" w:line="240" w:lineRule="auto"/>
               <w:jc w:val="right"/>
               <w:rPr>
-                <w:b/>
-                <w:bCs/>
-                <w:lang w:val="pt-PT"/>
-              </w:rPr>
-            </w:pPr>
+                <w:b w:val="1"/>
+                <w:bCs w:val="1"/>
+                <w:lang w:val="pt-PT"/>
+              </w:rPr>
+            </w:pPr>
+            <w:r>
+              <w:rPr>
+                <w:b w:val="1"/>
+                <w:bCs w:val="1"/>
+                <w:lang w:val="pt-PT"/>
+              </w:rPr>
+              <w:t>0</w:t>
+            </w:r>
+            <w:r>
+              <w:rPr>
+                <w:b w:val="1"/>
+                <w:bCs w:val="1"/>
+                <w:lang w:val="pt-PT"/>
+              </w:rPr>
+              <w:t>,</w:t>
+            </w:r>
+            <w:r>
+              <w:rPr>
+                <w:b w:val="1"/>
+                <w:bCs w:val="1"/>
+                <w:lang w:val="pt-PT"/>
+              </w:rPr>
+              <w:t>00035</w:t>
+            </w:r>
+            <w:r>
+              <w:rPr>
+                <w:b w:val="1"/>
+                <w:bCs w:val="1"/>
+                <w:lang w:val="pt-PT"/>
+              </w:rPr>
+              <w:t>0</w:t>
+            </w:r>
+            <w:r>
+              <w:rPr>
+                <w:b w:val="1"/>
+                <w:bCs w:val="1"/>
+                <w:lang w:val="pt-PT"/>
+              </w:rPr>
+              <w:t>3</w:t>
+            </w:r>
+            <w:r>
+              <w:rPr>
+                <w:b w:val="1"/>
+                <w:bCs w:val="1"/>
+                <w:lang w:val="pt-PT"/>
+              </w:rPr>
+              <w:t xml:space="preserve"> MB</w:t>
+            </w:r>
           </w:p>
         </w:tc>
         <w:tc>
@@ -1726,17 +1828,15 @@
             <w:pPr>
               <w:spacing w:after="0" w:line="240" w:lineRule="auto"/>
               <w:rPr>
-                <w:b/>
-                <w:bCs/>
-                <w:i/>
-                <w:iCs/>
-                <w:lang w:val="pt-PT"/>
-              </w:rPr>
-            </w:pPr>
-            <w:r>
-              <w:rPr>
-                <w:i/>
-                <w:iCs/>
+                <w:i w:val="1"/>
+                <w:iCs w:val="1"/>
+                <w:lang w:val="pt-PT"/>
+              </w:rPr>
+            </w:pPr>
+            <w:r>
+              <w:rPr>
+                <w:i w:val="1"/>
+                <w:iCs w:val="1"/>
                 <w:lang w:val="pt-PT"/>
               </w:rPr>
               <w:t>Memória</w:t>
@@ -1758,11 +1858,35 @@
               <w:spacing w:after="0" w:line="240" w:lineRule="auto"/>
               <w:jc w:val="right"/>
               <w:rPr>
-                <w:b/>
-                <w:bCs/>
-                <w:lang w:val="pt-PT"/>
-              </w:rPr>
-            </w:pPr>
+                <w:b w:val="1"/>
+                <w:bCs w:val="1"/>
+                <w:lang w:val="pt-PT"/>
+              </w:rPr>
+            </w:pPr>
+            <w:r>
+              <w:rPr>
+                <w:b w:val="1"/>
+                <w:bCs w:val="1"/>
+                <w:lang w:val="pt-PT"/>
+              </w:rPr>
+              <w:t>0</w:t>
+            </w:r>
+            <w:r>
+              <w:rPr>
+                <w:b w:val="1"/>
+                <w:bCs w:val="1"/>
+                <w:lang w:val="pt-PT"/>
+              </w:rPr>
+              <w:t>,</w:t>
+            </w:r>
+            <w:r>
+              <w:rPr>
+                <w:b w:val="1"/>
+                <w:bCs w:val="1"/>
+                <w:lang w:val="pt-PT"/>
+              </w:rPr>
+              <w:t>0003509 MB</w:t>
+            </w:r>
           </w:p>
         </w:tc>
         <w:tc>
@@ -1779,15 +1903,15 @@
             <w:pPr>
               <w:spacing w:after="0" w:line="240" w:lineRule="auto"/>
               <w:rPr>
-                <w:i/>
-                <w:iCs/>
-                <w:lang w:val="pt-PT"/>
-              </w:rPr>
-            </w:pPr>
-            <w:r>
-              <w:rPr>
-                <w:i/>
-                <w:iCs/>
+                <w:i w:val="1"/>
+                <w:iCs w:val="1"/>
+                <w:lang w:val="pt-PT"/>
+              </w:rPr>
+            </w:pPr>
+            <w:r>
+              <w:rPr>
+                <w:i w:val="1"/>
+                <w:iCs w:val="1"/>
                 <w:lang w:val="pt-PT"/>
               </w:rPr>
               <w:t>Memória</w:t>
@@ -1828,15 +1952,15 @@
             <w:pPr>
               <w:spacing w:after="0" w:line="240" w:lineRule="auto"/>
               <w:rPr>
-                <w:i/>
-                <w:iCs/>
-                <w:lang w:val="pt-PT"/>
-              </w:rPr>
-            </w:pPr>
-            <w:r>
-              <w:rPr>
-                <w:i/>
-                <w:iCs/>
+                <w:i w:val="1"/>
+                <w:iCs w:val="1"/>
+                <w:lang w:val="pt-PT"/>
+              </w:rPr>
+            </w:pPr>
+            <w:r>
+              <w:rPr>
+                <w:i w:val="1"/>
+                <w:iCs w:val="1"/>
                 <w:lang w:val="pt-PT"/>
               </w:rPr>
               <w:t>Memória</w:t>
@@ -1861,6 +1985,42 @@
                 <w:lang w:val="pt-PT"/>
               </w:rPr>
             </w:pPr>
+            <w:r>
+              <w:rPr>
+                <w:lang w:val="pt-PT"/>
+              </w:rPr>
+              <w:t>0</w:t>
+            </w:r>
+            <w:r>
+              <w:rPr>
+                <w:lang w:val="pt-PT"/>
+              </w:rPr>
+              <w:t>,</w:t>
+            </w:r>
+            <w:r>
+              <w:rPr>
+                <w:lang w:val="pt-PT"/>
+              </w:rPr>
+              <w:t>00035</w:t>
+            </w:r>
+            <w:r>
+              <w:rPr>
+                <w:lang w:val="pt-PT"/>
+              </w:rPr>
+              <w:t>8</w:t>
+            </w:r>
+            <w:r>
+              <w:rPr>
+                <w:lang w:val="pt-PT"/>
+              </w:rPr>
+              <w:t>2</w:t>
+            </w:r>
+            <w:r>
+              <w:rPr>
+                <w:lang w:val="pt-PT"/>
+              </w:rPr>
+              <w:t xml:space="preserve"> MB</w:t>
+            </w:r>
           </w:p>
         </w:tc>
       </w:tr>
@@ -1952,11 +2112,19 @@
               <w:spacing w:after="0" w:line="240" w:lineRule="auto"/>
               <w:jc w:val="right"/>
               <w:rPr>
-                <w:b/>
-                <w:bCs/>
-                <w:lang w:val="pt-PT"/>
-              </w:rPr>
-            </w:pPr>
+                <w:b w:val="1"/>
+                <w:bCs w:val="1"/>
+                <w:lang w:val="pt-PT"/>
+              </w:rPr>
+            </w:pPr>
+            <w:r>
+              <w:rPr>
+                <w:b w:val="1"/>
+                <w:bCs w:val="1"/>
+                <w:lang w:val="pt-PT"/>
+              </w:rPr>
+              <w:t>0.17s</w:t>
+            </w:r>
           </w:p>
         </w:tc>
         <w:tc>
@@ -1974,15 +2142,15 @@
             <w:pPr>
               <w:spacing w:after="0" w:line="240" w:lineRule="auto"/>
               <w:rPr>
-                <w:i/>
-                <w:iCs/>
-                <w:lang w:val="pt-PT"/>
-              </w:rPr>
-            </w:pPr>
-            <w:r>
-              <w:rPr>
-                <w:i/>
-                <w:iCs/>
+                <w:i w:val="1"/>
+                <w:iCs w:val="1"/>
+                <w:lang w:val="pt-PT"/>
+              </w:rPr>
+            </w:pPr>
+            <w:r>
+              <w:rPr>
+                <w:i w:val="1"/>
+                <w:iCs w:val="1"/>
                 <w:lang w:val="pt-PT"/>
               </w:rPr>
               <w:t>Tempo</w:t>
@@ -2005,11 +2173,19 @@
               <w:spacing w:after="0" w:line="240" w:lineRule="auto"/>
               <w:jc w:val="right"/>
               <w:rPr>
-                <w:b/>
-                <w:bCs/>
-                <w:lang w:val="pt-PT"/>
-              </w:rPr>
-            </w:pPr>
+                <w:b w:val="1"/>
+                <w:bCs w:val="1"/>
+                <w:lang w:val="pt-PT"/>
+              </w:rPr>
+            </w:pPr>
+            <w:r>
+              <w:rPr>
+                <w:b w:val="1"/>
+                <w:bCs w:val="1"/>
+                <w:lang w:val="pt-PT"/>
+              </w:rPr>
+              <w:t>0,43s</w:t>
+            </w:r>
           </w:p>
         </w:tc>
         <w:tc>
@@ -2027,15 +2203,15 @@
             <w:pPr>
               <w:spacing w:after="0" w:line="240" w:lineRule="auto"/>
               <w:rPr>
-                <w:i/>
-                <w:iCs/>
-                <w:lang w:val="pt-PT"/>
-              </w:rPr>
-            </w:pPr>
-            <w:r>
-              <w:rPr>
-                <w:i/>
-                <w:iCs/>
+                <w:i w:val="1"/>
+                <w:iCs w:val="1"/>
+                <w:lang w:val="pt-PT"/>
+              </w:rPr>
+            </w:pPr>
+            <w:r>
+              <w:rPr>
+                <w:i w:val="1"/>
+                <w:iCs w:val="1"/>
                 <w:lang w:val="pt-PT"/>
               </w:rPr>
               <w:t>Tempo</w:t>
@@ -2061,6 +2237,12 @@
                 <w:lang w:val="pt-PT"/>
               </w:rPr>
             </w:pPr>
+            <w:r>
+              <w:rPr>
+                <w:lang w:val="pt-PT"/>
+              </w:rPr>
+              <w:t>1,13s</w:t>
+            </w:r>
           </w:p>
         </w:tc>
         <w:tc>
@@ -2078,15 +2260,15 @@
             <w:pPr>
               <w:spacing w:after="0" w:line="240" w:lineRule="auto"/>
               <w:rPr>
-                <w:i/>
-                <w:iCs/>
-                <w:lang w:val="pt-PT"/>
-              </w:rPr>
-            </w:pPr>
-            <w:r>
-              <w:rPr>
-                <w:i/>
-                <w:iCs/>
+                <w:i w:val="1"/>
+                <w:iCs w:val="1"/>
+                <w:lang w:val="pt-PT"/>
+              </w:rPr>
+            </w:pPr>
+            <w:r>
+              <w:rPr>
+                <w:i w:val="1"/>
+                <w:iCs w:val="1"/>
                 <w:lang w:val="pt-PT"/>
               </w:rPr>
               <w:t>Tempo</w:t>
@@ -2112,6 +2294,12 @@
                 <w:lang w:val="pt-PT"/>
               </w:rPr>
             </w:pPr>
+            <w:r>
+              <w:rPr>
+                <w:lang w:val="pt-PT"/>
+              </w:rPr>
+              <w:t>1,99s</w:t>
+            </w:r>
           </w:p>
         </w:tc>
       </w:tr>
@@ -2184,11 +2372,19 @@
               <w:spacing w:after="0" w:line="240" w:lineRule="auto"/>
               <w:jc w:val="right"/>
               <w:rPr>
-                <w:b/>
-                <w:bCs/>
-                <w:lang w:val="pt-PT"/>
-              </w:rPr>
-            </w:pPr>
+                <w:b w:val="1"/>
+                <w:bCs w:val="1"/>
+                <w:lang w:val="pt-PT"/>
+              </w:rPr>
+            </w:pPr>
+            <w:r>
+              <w:rPr>
+                <w:b w:val="1"/>
+                <w:bCs w:val="1"/>
+                <w:lang w:val="pt-PT"/>
+              </w:rPr>
+              <w:t>0,241 MB</w:t>
+            </w:r>
           </w:p>
         </w:tc>
         <w:tc>
@@ -2206,15 +2402,15 @@
             <w:pPr>
               <w:spacing w:after="0" w:line="240" w:lineRule="auto"/>
               <w:rPr>
-                <w:i/>
-                <w:iCs/>
-                <w:lang w:val="pt-PT"/>
-              </w:rPr>
-            </w:pPr>
-            <w:r>
-              <w:rPr>
-                <w:i/>
-                <w:iCs/>
+                <w:i w:val="1"/>
+                <w:iCs w:val="1"/>
+                <w:lang w:val="pt-PT"/>
+              </w:rPr>
+            </w:pPr>
+            <w:r>
+              <w:rPr>
+                <w:i w:val="1"/>
+                <w:iCs w:val="1"/>
                 <w:lang w:val="pt-PT"/>
               </w:rPr>
               <w:t>Memória</w:t>
@@ -2237,11 +2433,19 @@
               <w:spacing w:after="0" w:line="240" w:lineRule="auto"/>
               <w:jc w:val="right"/>
               <w:rPr>
-                <w:b/>
-                <w:bCs/>
-                <w:lang w:val="pt-PT"/>
-              </w:rPr>
-            </w:pPr>
+                <w:b w:val="1"/>
+                <w:bCs w:val="1"/>
+                <w:lang w:val="pt-PT"/>
+              </w:rPr>
+            </w:pPr>
+            <w:r>
+              <w:rPr>
+                <w:b w:val="1"/>
+                <w:bCs w:val="1"/>
+                <w:lang w:val="pt-PT"/>
+              </w:rPr>
+              <w:t>0,598 MB</w:t>
+            </w:r>
           </w:p>
         </w:tc>
         <w:tc>
@@ -2259,15 +2463,15 @@
             <w:pPr>
               <w:spacing w:after="0" w:line="240" w:lineRule="auto"/>
               <w:rPr>
-                <w:i/>
-                <w:iCs/>
-                <w:lang w:val="pt-PT"/>
-              </w:rPr>
-            </w:pPr>
-            <w:r>
-              <w:rPr>
-                <w:i/>
-                <w:iCs/>
+                <w:i w:val="1"/>
+                <w:iCs w:val="1"/>
+                <w:lang w:val="pt-PT"/>
+              </w:rPr>
+            </w:pPr>
+            <w:r>
+              <w:rPr>
+                <w:i w:val="1"/>
+                <w:iCs w:val="1"/>
                 <w:lang w:val="pt-PT"/>
               </w:rPr>
               <w:t>Memória</w:t>
@@ -2293,6 +2497,12 @@
                 <w:lang w:val="pt-PT"/>
               </w:rPr>
             </w:pPr>
+            <w:r>
+              <w:rPr>
+                <w:lang w:val="pt-PT"/>
+              </w:rPr>
+              <w:t>1,195 MB</w:t>
+            </w:r>
           </w:p>
         </w:tc>
         <w:tc>
@@ -2310,15 +2520,15 @@
             <w:pPr>
               <w:spacing w:after="0" w:line="240" w:lineRule="auto"/>
               <w:rPr>
-                <w:i/>
-                <w:iCs/>
-                <w:lang w:val="pt-PT"/>
-              </w:rPr>
-            </w:pPr>
-            <w:r>
-              <w:rPr>
-                <w:i/>
-                <w:iCs/>
+                <w:i w:val="1"/>
+                <w:iCs w:val="1"/>
+                <w:lang w:val="pt-PT"/>
+              </w:rPr>
+            </w:pPr>
+            <w:r>
+              <w:rPr>
+                <w:i w:val="1"/>
+                <w:iCs w:val="1"/>
                 <w:lang w:val="pt-PT"/>
               </w:rPr>
               <w:t>Memória</w:t>
@@ -2344,6 +2554,12 @@
                 <w:lang w:val="pt-PT"/>
               </w:rPr>
             </w:pPr>
+            <w:r>
+              <w:rPr>
+                <w:lang w:val="pt-PT"/>
+              </w:rPr>
+              <w:t>2,298 MB</w:t>
+            </w:r>
           </w:p>
         </w:tc>
       </w:tr>
@@ -2435,11 +2651,19 @@
               <w:spacing w:after="0" w:line="240" w:lineRule="auto"/>
               <w:jc w:val="right"/>
               <w:rPr>
-                <w:b/>
-                <w:bCs/>
-                <w:lang w:val="pt-PT"/>
-              </w:rPr>
-            </w:pPr>
+                <w:b w:val="1"/>
+                <w:bCs w:val="1"/>
+                <w:lang w:val="pt-PT"/>
+              </w:rPr>
+            </w:pPr>
+            <w:r>
+              <w:rPr>
+                <w:b w:val="1"/>
+                <w:bCs w:val="1"/>
+                <w:lang w:val="pt-PT"/>
+              </w:rPr>
+              <w:t>0,21s</w:t>
+            </w:r>
           </w:p>
         </w:tc>
         <w:tc>
@@ -2457,15 +2681,15 @@
             <w:pPr>
               <w:spacing w:after="0" w:line="240" w:lineRule="auto"/>
               <w:rPr>
-                <w:i/>
-                <w:iCs/>
-                <w:lang w:val="pt-PT"/>
-              </w:rPr>
-            </w:pPr>
-            <w:r>
-              <w:rPr>
-                <w:i/>
-                <w:iCs/>
+                <w:i w:val="1"/>
+                <w:iCs w:val="1"/>
+                <w:lang w:val="pt-PT"/>
+              </w:rPr>
+            </w:pPr>
+            <w:r>
+              <w:rPr>
+                <w:i w:val="1"/>
+                <w:iCs w:val="1"/>
                 <w:lang w:val="pt-PT"/>
               </w:rPr>
               <w:t>Tempo</w:t>
@@ -2488,11 +2712,19 @@
               <w:spacing w:after="0" w:line="240" w:lineRule="auto"/>
               <w:jc w:val="right"/>
               <w:rPr>
-                <w:b/>
-                <w:bCs/>
-                <w:lang w:val="pt-PT"/>
-              </w:rPr>
-            </w:pPr>
+                <w:b w:val="1"/>
+                <w:bCs w:val="1"/>
+                <w:lang w:val="pt-PT"/>
+              </w:rPr>
+            </w:pPr>
+            <w:r>
+              <w:rPr>
+                <w:b w:val="1"/>
+                <w:bCs w:val="1"/>
+                <w:lang w:val="pt-PT"/>
+              </w:rPr>
+              <w:t>0,59s</w:t>
+            </w:r>
           </w:p>
         </w:tc>
         <w:tc>
@@ -2510,15 +2742,15 @@
             <w:pPr>
               <w:spacing w:after="0" w:line="240" w:lineRule="auto"/>
               <w:rPr>
-                <w:i/>
-                <w:iCs/>
-                <w:lang w:val="pt-PT"/>
-              </w:rPr>
-            </w:pPr>
-            <w:r>
-              <w:rPr>
-                <w:i/>
-                <w:iCs/>
+                <w:i w:val="1"/>
+                <w:iCs w:val="1"/>
+                <w:lang w:val="pt-PT"/>
+              </w:rPr>
+            </w:pPr>
+            <w:r>
+              <w:rPr>
+                <w:i w:val="1"/>
+                <w:iCs w:val="1"/>
                 <w:lang w:val="pt-PT"/>
               </w:rPr>
               <w:t>Tempo</w:t>
@@ -2544,6 +2776,12 @@
                 <w:lang w:val="pt-PT"/>
               </w:rPr>
             </w:pPr>
+            <w:r>
+              <w:rPr>
+                <w:lang w:val="pt-PT"/>
+              </w:rPr>
+              <w:t>1,28s</w:t>
+            </w:r>
           </w:p>
         </w:tc>
         <w:tc>
@@ -2561,15 +2799,15 @@
             <w:pPr>
               <w:spacing w:after="0" w:line="240" w:lineRule="auto"/>
               <w:rPr>
-                <w:i/>
-                <w:iCs/>
-                <w:lang w:val="pt-PT"/>
-              </w:rPr>
-            </w:pPr>
-            <w:r>
-              <w:rPr>
-                <w:i/>
-                <w:iCs/>
+                <w:i w:val="1"/>
+                <w:iCs w:val="1"/>
+                <w:lang w:val="pt-PT"/>
+              </w:rPr>
+            </w:pPr>
+            <w:r>
+              <w:rPr>
+                <w:i w:val="1"/>
+                <w:iCs w:val="1"/>
                 <w:lang w:val="pt-PT"/>
               </w:rPr>
               <w:t>Tempo</w:t>
@@ -2595,6 +2833,12 @@
                 <w:lang w:val="pt-PT"/>
               </w:rPr>
             </w:pPr>
+            <w:r>
+              <w:rPr>
+                <w:lang w:val="pt-PT"/>
+              </w:rPr>
+              <w:t>2,68s</w:t>
+            </w:r>
           </w:p>
         </w:tc>
       </w:tr>
@@ -2667,11 +2911,19 @@
               <w:spacing w:after="0" w:line="240" w:lineRule="auto"/>
               <w:jc w:val="right"/>
               <w:rPr>
-                <w:b/>
-                <w:bCs/>
-                <w:lang w:val="pt-PT"/>
-              </w:rPr>
-            </w:pPr>
+                <w:b w:val="1"/>
+                <w:bCs w:val="1"/>
+                <w:lang w:val="pt-PT"/>
+              </w:rPr>
+            </w:pPr>
+            <w:r>
+              <w:rPr>
+                <w:b w:val="1"/>
+                <w:bCs w:val="1"/>
+                <w:lang w:val="pt-PT"/>
+              </w:rPr>
+              <w:t>0,083 MB</w:t>
+            </w:r>
           </w:p>
         </w:tc>
         <w:tc>
@@ -2689,15 +2941,15 @@
             <w:pPr>
               <w:spacing w:after="0" w:line="240" w:lineRule="auto"/>
               <w:rPr>
-                <w:i/>
-                <w:iCs/>
-                <w:lang w:val="pt-PT"/>
-              </w:rPr>
-            </w:pPr>
-            <w:r>
-              <w:rPr>
-                <w:i/>
-                <w:iCs/>
+                <w:i w:val="1"/>
+                <w:iCs w:val="1"/>
+                <w:lang w:val="pt-PT"/>
+              </w:rPr>
+            </w:pPr>
+            <w:r>
+              <w:rPr>
+                <w:i w:val="1"/>
+                <w:iCs w:val="1"/>
                 <w:lang w:val="pt-PT"/>
               </w:rPr>
               <w:t>Memória</w:t>
@@ -2720,11 +2972,19 @@
               <w:spacing w:after="0" w:line="240" w:lineRule="auto"/>
               <w:jc w:val="right"/>
               <w:rPr>
-                <w:b/>
-                <w:bCs/>
-                <w:lang w:val="pt-PT"/>
-              </w:rPr>
-            </w:pPr>
+                <w:b w:val="1"/>
+                <w:bCs w:val="1"/>
+                <w:lang w:val="pt-PT"/>
+              </w:rPr>
+            </w:pPr>
+            <w:r>
+              <w:rPr>
+                <w:b w:val="1"/>
+                <w:bCs w:val="1"/>
+                <w:lang w:val="pt-PT"/>
+              </w:rPr>
+              <w:t>0,224 MB</w:t>
+            </w:r>
           </w:p>
         </w:tc>
         <w:tc>
@@ -2742,15 +3002,15 @@
             <w:pPr>
               <w:spacing w:after="0" w:line="240" w:lineRule="auto"/>
               <w:rPr>
-                <w:i/>
-                <w:iCs/>
-                <w:lang w:val="pt-PT"/>
-              </w:rPr>
-            </w:pPr>
-            <w:r>
-              <w:rPr>
-                <w:i/>
-                <w:iCs/>
+                <w:i w:val="1"/>
+                <w:iCs w:val="1"/>
+                <w:lang w:val="pt-PT"/>
+              </w:rPr>
+            </w:pPr>
+            <w:r>
+              <w:rPr>
+                <w:i w:val="1"/>
+                <w:iCs w:val="1"/>
                 <w:lang w:val="pt-PT"/>
               </w:rPr>
               <w:t>Memória</w:t>
@@ -2776,6 +3036,12 @@
                 <w:lang w:val="pt-PT"/>
               </w:rPr>
             </w:pPr>
+            <w:r>
+              <w:rPr>
+                <w:lang w:val="pt-PT"/>
+              </w:rPr>
+              <w:t>0,447 MB</w:t>
+            </w:r>
           </w:p>
         </w:tc>
         <w:tc>
@@ -2793,15 +3059,15 @@
             <w:pPr>
               <w:spacing w:after="0" w:line="240" w:lineRule="auto"/>
               <w:rPr>
-                <w:i/>
-                <w:iCs/>
-                <w:lang w:val="pt-PT"/>
-              </w:rPr>
-            </w:pPr>
-            <w:r>
-              <w:rPr>
-                <w:i/>
-                <w:iCs/>
+                <w:i w:val="1"/>
+                <w:iCs w:val="1"/>
+                <w:lang w:val="pt-PT"/>
+              </w:rPr>
+            </w:pPr>
+            <w:r>
+              <w:rPr>
+                <w:i w:val="1"/>
+                <w:iCs w:val="1"/>
                 <w:lang w:val="pt-PT"/>
               </w:rPr>
               <w:t>Memória</w:t>
@@ -2827,6 +3093,12 @@
                 <w:lang w:val="pt-PT"/>
               </w:rPr>
             </w:pPr>
+            <w:r>
+              <w:rPr>
+                <w:lang w:val="pt-PT"/>
+              </w:rPr>
+              <w:t>0,895 MB</w:t>
+            </w:r>
           </w:p>
         </w:tc>
       </w:tr>
@@ -2932,11 +3204,19 @@
               <w:spacing w:after="0" w:line="240" w:lineRule="auto"/>
               <w:jc w:val="right"/>
               <w:rPr>
-                <w:b/>
-                <w:bCs/>
-                <w:lang w:val="pt-PT"/>
-              </w:rPr>
-            </w:pPr>
+                <w:b w:val="1"/>
+                <w:bCs w:val="1"/>
+                <w:lang w:val="pt-PT"/>
+              </w:rPr>
+            </w:pPr>
+            <w:r>
+              <w:rPr>
+                <w:b w:val="1"/>
+                <w:bCs w:val="1"/>
+                <w:lang w:val="pt-PT"/>
+              </w:rPr>
+              <w:t>0,25s</w:t>
+            </w:r>
           </w:p>
         </w:tc>
         <w:tc>
@@ -2953,17 +3233,15 @@
             <w:pPr>
               <w:spacing w:after="0" w:line="240" w:lineRule="auto"/>
               <w:rPr>
-                <w:b/>
-                <w:bCs/>
-                <w:i/>
-                <w:iCs/>
-                <w:lang w:val="pt-PT"/>
-              </w:rPr>
-            </w:pPr>
-            <w:r>
-              <w:rPr>
-                <w:i/>
-                <w:iCs/>
+                <w:i w:val="1"/>
+                <w:iCs w:val="1"/>
+                <w:lang w:val="pt-PT"/>
+              </w:rPr>
+            </w:pPr>
+            <w:r>
+              <w:rPr>
+                <w:i w:val="1"/>
+                <w:iCs w:val="1"/>
                 <w:lang w:val="pt-PT"/>
               </w:rPr>
               <w:t>Tempo</w:t>
@@ -2985,11 +3263,19 @@
               <w:spacing w:after="0" w:line="240" w:lineRule="auto"/>
               <w:jc w:val="right"/>
               <w:rPr>
-                <w:b/>
-                <w:bCs/>
-                <w:lang w:val="pt-PT"/>
-              </w:rPr>
-            </w:pPr>
+                <w:b w:val="1"/>
+                <w:bCs w:val="1"/>
+                <w:lang w:val="pt-PT"/>
+              </w:rPr>
+            </w:pPr>
+            <w:r>
+              <w:rPr>
+                <w:b w:val="1"/>
+                <w:bCs w:val="1"/>
+                <w:lang w:val="pt-PT"/>
+              </w:rPr>
+              <w:t>0,61s</w:t>
+            </w:r>
           </w:p>
         </w:tc>
         <w:tc>
@@ -3006,15 +3292,15 @@
             <w:pPr>
               <w:spacing w:after="0" w:line="240" w:lineRule="auto"/>
               <w:rPr>
-                <w:i/>
-                <w:iCs/>
-                <w:lang w:val="pt-PT"/>
-              </w:rPr>
-            </w:pPr>
-            <w:r>
-              <w:rPr>
-                <w:i/>
-                <w:iCs/>
+                <w:i w:val="1"/>
+                <w:iCs w:val="1"/>
+                <w:lang w:val="pt-PT"/>
+              </w:rPr>
+            </w:pPr>
+            <w:r>
+              <w:rPr>
+                <w:i w:val="1"/>
+                <w:iCs w:val="1"/>
                 <w:lang w:val="pt-PT"/>
               </w:rPr>
               <w:t>Tempo</w:t>
@@ -3039,6 +3325,12 @@
                 <w:lang w:val="pt-PT"/>
               </w:rPr>
             </w:pPr>
+            <w:r>
+              <w:rPr>
+                <w:lang w:val="pt-PT"/>
+              </w:rPr>
+              <w:t>1,40s</w:t>
+            </w:r>
           </w:p>
         </w:tc>
         <w:tc>
@@ -3055,15 +3347,15 @@
             <w:pPr>
               <w:spacing w:after="0" w:line="240" w:lineRule="auto"/>
               <w:rPr>
-                <w:i/>
-                <w:iCs/>
-                <w:lang w:val="pt-PT"/>
-              </w:rPr>
-            </w:pPr>
-            <w:r>
-              <w:rPr>
-                <w:i/>
-                <w:iCs/>
+                <w:i w:val="1"/>
+                <w:iCs w:val="1"/>
+                <w:lang w:val="pt-PT"/>
+              </w:rPr>
+            </w:pPr>
+            <w:r>
+              <w:rPr>
+                <w:i w:val="1"/>
+                <w:iCs w:val="1"/>
                 <w:lang w:val="pt-PT"/>
               </w:rPr>
               <w:t>Tempo</w:t>
@@ -3088,6 +3380,12 @@
                 <w:lang w:val="pt-PT"/>
               </w:rPr>
             </w:pPr>
+            <w:r>
+              <w:rPr>
+                <w:lang w:val="pt-PT"/>
+              </w:rPr>
+              <w:t>3,17s</w:t>
+            </w:r>
           </w:p>
         </w:tc>
       </w:tr>
@@ -3162,6 +3460,12 @@
                 <w:lang w:val="pt-PT"/>
               </w:rPr>
             </w:pPr>
+            <w:r>
+              <w:rPr>
+                <w:lang w:val="pt-PT"/>
+              </w:rPr>
+              <w:t>0,020 MB</w:t>
+            </w:r>
           </w:p>
         </w:tc>
         <w:tc>
@@ -3178,15 +3482,15 @@
             <w:pPr>
               <w:spacing w:after="0" w:line="240" w:lineRule="auto"/>
               <w:rPr>
-                <w:i/>
-                <w:iCs/>
-                <w:lang w:val="pt-PT"/>
-              </w:rPr>
-            </w:pPr>
-            <w:r>
-              <w:rPr>
-                <w:i/>
-                <w:iCs/>
+                <w:i w:val="1"/>
+                <w:iCs w:val="1"/>
+                <w:lang w:val="pt-PT"/>
+              </w:rPr>
+            </w:pPr>
+            <w:r>
+              <w:rPr>
+                <w:i w:val="1"/>
+                <w:iCs w:val="1"/>
                 <w:lang w:val="pt-PT"/>
               </w:rPr>
               <w:t>Memória</w:t>
@@ -3205,12 +3509,23 @@
           </w:tcPr>
           <w:p>
             <w:pPr>
-              <w:spacing w:after="0" w:line="240" w:lineRule="auto"/>
-              <w:jc w:val="right"/>
-              <w:rPr>
-                <w:lang w:val="pt-PT"/>
-              </w:rPr>
-            </w:pPr>
+              <w:pStyle w:val="Normal"/>
+              <w:spacing w:after="0" w:line="240" w:lineRule="auto"/>
+              <w:jc w:val="right"/>
+              <w:rPr>
+                <w:b w:val="1"/>
+                <w:bCs w:val="1"/>
+                <w:lang w:val="pt-PT"/>
+              </w:rPr>
+            </w:pPr>
+            <w:r>
+              <w:rPr>
+                <w:b w:val="1"/>
+                <w:bCs w:val="1"/>
+                <w:lang w:val="pt-PT"/>
+              </w:rPr>
+              <w:t>0,030 MB</w:t>
+            </w:r>
           </w:p>
         </w:tc>
         <w:tc>
@@ -3227,15 +3542,15 @@
             <w:pPr>
               <w:spacing w:after="0" w:line="240" w:lineRule="auto"/>
               <w:rPr>
-                <w:i/>
-                <w:iCs/>
-                <w:lang w:val="pt-PT"/>
-              </w:rPr>
-            </w:pPr>
-            <w:r>
-              <w:rPr>
-                <w:i/>
-                <w:iCs/>
+                <w:i w:val="1"/>
+                <w:iCs w:val="1"/>
+                <w:lang w:val="pt-PT"/>
+              </w:rPr>
+            </w:pPr>
+            <w:r>
+              <w:rPr>
+                <w:i w:val="1"/>
+                <w:iCs w:val="1"/>
                 <w:lang w:val="pt-PT"/>
               </w:rPr>
               <w:t>Memória</w:t>
@@ -3260,6 +3575,12 @@
                 <w:lang w:val="pt-PT"/>
               </w:rPr>
             </w:pPr>
+            <w:r>
+              <w:rPr>
+                <w:lang w:val="pt-PT"/>
+              </w:rPr>
+              <w:t>0,095 MB</w:t>
+            </w:r>
           </w:p>
         </w:tc>
         <w:tc>
@@ -3276,15 +3597,15 @@
             <w:pPr>
               <w:spacing w:after="0" w:line="240" w:lineRule="auto"/>
               <w:rPr>
-                <w:i/>
-                <w:iCs/>
-                <w:lang w:val="pt-PT"/>
-              </w:rPr>
-            </w:pPr>
-            <w:r>
-              <w:rPr>
-                <w:i/>
-                <w:iCs/>
+                <w:i w:val="1"/>
+                <w:iCs w:val="1"/>
+                <w:lang w:val="pt-PT"/>
+              </w:rPr>
+            </w:pPr>
+            <w:r>
+              <w:rPr>
+                <w:i w:val="1"/>
+                <w:iCs w:val="1"/>
                 <w:lang w:val="pt-PT"/>
               </w:rPr>
               <w:t>Memória</w:t>
@@ -3303,12 +3624,19 @@
           </w:tcPr>
           <w:p>
             <w:pPr>
-              <w:spacing w:after="0" w:line="240" w:lineRule="auto"/>
-              <w:jc w:val="right"/>
-              <w:rPr>
-                <w:lang w:val="pt-PT"/>
-              </w:rPr>
-            </w:pPr>
+              <w:pStyle w:val="Normal"/>
+              <w:spacing w:after="0" w:line="240" w:lineRule="auto"/>
+              <w:jc w:val="right"/>
+              <w:rPr>
+                <w:lang w:val="pt-PT"/>
+              </w:rPr>
+            </w:pPr>
+            <w:r>
+              <w:rPr>
+                <w:lang w:val="pt-PT"/>
+              </w:rPr>
+              <w:t>0,098 MB</w:t>
+            </w:r>
           </w:p>
         </w:tc>
       </w:tr>
@@ -3401,6 +3729,12 @@
                 <w:lang w:val="pt-PT"/>
               </w:rPr>
             </w:pPr>
+            <w:r>
+              <w:rPr>
+                <w:lang w:val="pt-PT"/>
+              </w:rPr>
+              <w:t>0,21s</w:t>
+            </w:r>
           </w:p>
         </w:tc>
         <w:tc>
@@ -3417,15 +3751,15 @@
             <w:pPr>
               <w:spacing w:after="0" w:line="240" w:lineRule="auto"/>
               <w:rPr>
-                <w:i/>
-                <w:iCs/>
-                <w:lang w:val="pt-PT"/>
-              </w:rPr>
-            </w:pPr>
-            <w:r>
-              <w:rPr>
-                <w:i/>
-                <w:iCs/>
+                <w:i w:val="1"/>
+                <w:iCs w:val="1"/>
+                <w:lang w:val="pt-PT"/>
+              </w:rPr>
+            </w:pPr>
+            <w:r>
+              <w:rPr>
+                <w:i w:val="1"/>
+                <w:iCs w:val="1"/>
                 <w:lang w:val="pt-PT"/>
               </w:rPr>
               <w:t>Tempo</w:t>
@@ -3450,6 +3784,12 @@
                 <w:lang w:val="pt-PT"/>
               </w:rPr>
             </w:pPr>
+            <w:r>
+              <w:rPr>
+                <w:lang w:val="pt-PT"/>
+              </w:rPr>
+              <w:t>0,54s</w:t>
+            </w:r>
           </w:p>
         </w:tc>
         <w:tc>
@@ -3466,15 +3806,15 @@
             <w:pPr>
               <w:spacing w:after="0" w:line="240" w:lineRule="auto"/>
               <w:rPr>
-                <w:i/>
-                <w:iCs/>
-                <w:lang w:val="pt-PT"/>
-              </w:rPr>
-            </w:pPr>
-            <w:r>
-              <w:rPr>
-                <w:i/>
-                <w:iCs/>
+                <w:i w:val="1"/>
+                <w:iCs w:val="1"/>
+                <w:lang w:val="pt-PT"/>
+              </w:rPr>
+            </w:pPr>
+            <w:r>
+              <w:rPr>
+                <w:i w:val="1"/>
+                <w:iCs w:val="1"/>
                 <w:lang w:val="pt-PT"/>
               </w:rPr>
               <w:t>Tempo</w:t>
@@ -3499,6 +3839,12 @@
                 <w:lang w:val="pt-PT"/>
               </w:rPr>
             </w:pPr>
+            <w:r>
+              <w:rPr>
+                <w:lang w:val="pt-PT"/>
+              </w:rPr>
+              <w:t>1,27s</w:t>
+            </w:r>
           </w:p>
         </w:tc>
         <w:tc>
@@ -3515,15 +3861,15 @@
             <w:pPr>
               <w:spacing w:after="0" w:line="240" w:lineRule="auto"/>
               <w:rPr>
-                <w:i/>
-                <w:iCs/>
-                <w:lang w:val="pt-PT"/>
-              </w:rPr>
-            </w:pPr>
-            <w:r>
-              <w:rPr>
-                <w:i/>
-                <w:iCs/>
+                <w:i w:val="1"/>
+                <w:iCs w:val="1"/>
+                <w:lang w:val="pt-PT"/>
+              </w:rPr>
+            </w:pPr>
+            <w:r>
+              <w:rPr>
+                <w:i w:val="1"/>
+                <w:iCs w:val="1"/>
                 <w:lang w:val="pt-PT"/>
               </w:rPr>
               <w:t>Tempo</w:t>
@@ -3548,6 +3894,12 @@
                 <w:lang w:val="pt-PT"/>
               </w:rPr>
             </w:pPr>
+            <w:r>
+              <w:rPr>
+                <w:lang w:val="pt-PT"/>
+              </w:rPr>
+              <w:t>2,50s</w:t>
+            </w:r>
           </w:p>
         </w:tc>
       </w:tr>
@@ -3622,6 +3974,12 @@
                 <w:lang w:val="pt-PT"/>
               </w:rPr>
             </w:pPr>
+            <w:r>
+              <w:rPr>
+                <w:lang w:val="pt-PT"/>
+              </w:rPr>
+              <w:t>0,077 MB</w:t>
+            </w:r>
           </w:p>
         </w:tc>
         <w:tc>
@@ -3638,15 +3996,15 @@
             <w:pPr>
               <w:spacing w:after="0" w:line="240" w:lineRule="auto"/>
               <w:rPr>
-                <w:i/>
-                <w:iCs/>
-                <w:lang w:val="pt-PT"/>
-              </w:rPr>
-            </w:pPr>
-            <w:r>
-              <w:rPr>
-                <w:i/>
-                <w:iCs/>
+                <w:i w:val="1"/>
+                <w:iCs w:val="1"/>
+                <w:lang w:val="pt-PT"/>
+              </w:rPr>
+            </w:pPr>
+            <w:r>
+              <w:rPr>
+                <w:i w:val="1"/>
+                <w:iCs w:val="1"/>
                 <w:lang w:val="pt-PT"/>
               </w:rPr>
               <w:t>Memória</w:t>
@@ -3671,6 +4029,12 @@
                 <w:lang w:val="pt-PT"/>
               </w:rPr>
             </w:pPr>
+            <w:r>
+              <w:rPr>
+                <w:lang w:val="pt-PT"/>
+              </w:rPr>
+              <w:t>0,192 MB</w:t>
+            </w:r>
           </w:p>
         </w:tc>
         <w:tc>
@@ -3687,15 +4051,15 @@
             <w:pPr>
               <w:spacing w:after="0" w:line="240" w:lineRule="auto"/>
               <w:rPr>
-                <w:i/>
-                <w:iCs/>
-                <w:lang w:val="pt-PT"/>
-              </w:rPr>
-            </w:pPr>
-            <w:r>
-              <w:rPr>
-                <w:i/>
-                <w:iCs/>
+                <w:i w:val="1"/>
+                <w:iCs w:val="1"/>
+                <w:lang w:val="pt-PT"/>
+              </w:rPr>
+            </w:pPr>
+            <w:r>
+              <w:rPr>
+                <w:i w:val="1"/>
+                <w:iCs w:val="1"/>
                 <w:lang w:val="pt-PT"/>
               </w:rPr>
               <w:t>Memória</w:t>
@@ -3720,6 +4084,12 @@
                 <w:lang w:val="pt-PT"/>
               </w:rPr>
             </w:pPr>
+            <w:r>
+              <w:rPr>
+                <w:lang w:val="pt-PT"/>
+              </w:rPr>
+              <w:t>0,383 MB</w:t>
+            </w:r>
           </w:p>
         </w:tc>
         <w:tc>
@@ -3736,15 +4106,15 @@
             <w:pPr>
               <w:spacing w:after="0" w:line="240" w:lineRule="auto"/>
               <w:rPr>
-                <w:i/>
-                <w:iCs/>
-                <w:lang w:val="pt-PT"/>
-              </w:rPr>
-            </w:pPr>
-            <w:r>
-              <w:rPr>
-                <w:i/>
-                <w:iCs/>
+                <w:i w:val="1"/>
+                <w:iCs w:val="1"/>
+                <w:lang w:val="pt-PT"/>
+              </w:rPr>
+            </w:pPr>
+            <w:r>
+              <w:rPr>
+                <w:i w:val="1"/>
+                <w:iCs w:val="1"/>
                 <w:lang w:val="pt-PT"/>
               </w:rPr>
               <w:t>Memória</w:t>
@@ -3763,12 +4133,19 @@
           </w:tcPr>
           <w:p>
             <w:pPr>
-              <w:spacing w:after="0" w:line="240" w:lineRule="auto"/>
-              <w:jc w:val="right"/>
-              <w:rPr>
-                <w:lang w:val="pt-PT"/>
-              </w:rPr>
-            </w:pPr>
+              <w:pStyle w:val="Normal"/>
+              <w:spacing w:after="0" w:line="240" w:lineRule="auto"/>
+              <w:jc w:val="right"/>
+              <w:rPr>
+                <w:lang w:val="pt-PT"/>
+              </w:rPr>
+            </w:pPr>
+            <w:r>
+              <w:rPr>
+                <w:lang w:val="pt-PT"/>
+              </w:rPr>
+              <w:t>0,764 MB</w:t>
+            </w:r>
           </w:p>
         </w:tc>
       </w:tr>
@@ -3848,11 +4225,45 @@
           <w:p>
             <w:pPr>
               <w:spacing w:after="0" w:line="240" w:lineRule="auto"/>
-              <w:jc w:val="right"/>
-              <w:rPr>
-                <w:lang w:val="pt-PT"/>
-              </w:rPr>
-            </w:pPr>
+              <w:jc w:val="center"/>
+              <w:rPr>
+                <w:b w:val="1"/>
+                <w:bCs w:val="1"/>
+                <w:lang w:val="pt-PT"/>
+              </w:rPr>
+            </w:pPr>
+            <w:r>
+              <w:rPr>
+                <w:b w:val="1"/>
+                <w:bCs w:val="1"/>
+                <w:lang w:val="pt-PT"/>
+              </w:rPr>
+              <w:t>Merge</w:t>
+            </w:r>
+            <w:r>
+              <w:rPr>
+                <w:b w:val="1"/>
+                <w:bCs w:val="1"/>
+                <w:lang w:val="pt-PT"/>
+              </w:rPr>
+              <w:t xml:space="preserve"> </w:t>
+            </w:r>
+            <w:r>
+              <w:rPr>
+                <w:b w:val="1"/>
+                <w:bCs w:val="1"/>
+                <w:lang w:val="pt-PT"/>
+              </w:rPr>
+              <w:t>Sort</w:t>
+            </w:r>
+            <w:r>
+              <w:rPr>
+                <w:b w:val="1"/>
+                <w:bCs w:val="1"/>
+                <w:lang w:val="pt-PT"/>
+              </w:rPr>
+              <w:t xml:space="preserve"> RECURSIVO</w:t>
+            </w:r>
           </w:p>
         </w:tc>
         <w:tc>
@@ -3896,12 +4307,47 @@
           </w:tcPr>
           <w:p>
             <w:pPr>
-              <w:spacing w:after="0" w:line="240" w:lineRule="auto"/>
-              <w:jc w:val="right"/>
-              <w:rPr>
-                <w:lang w:val="pt-PT"/>
-              </w:rPr>
-            </w:pPr>
+              <w:pStyle w:val="Normal"/>
+              <w:spacing w:after="0" w:line="240" w:lineRule="auto"/>
+              <w:jc w:val="center"/>
+              <w:rPr>
+                <w:b w:val="1"/>
+                <w:bCs w:val="1"/>
+                <w:lang w:val="pt-PT"/>
+              </w:rPr>
+            </w:pPr>
+            <w:r>
+              <w:rPr>
+                <w:b w:val="1"/>
+                <w:bCs w:val="1"/>
+                <w:lang w:val="pt-PT"/>
+              </w:rPr>
+              <w:t>Merge</w:t>
+            </w:r>
+            <w:r>
+              <w:rPr>
+                <w:b w:val="1"/>
+                <w:bCs w:val="1"/>
+                <w:lang w:val="pt-PT"/>
+              </w:rPr>
+              <w:t xml:space="preserve"> </w:t>
+            </w:r>
+            <w:r>
+              <w:rPr>
+                <w:b w:val="1"/>
+                <w:bCs w:val="1"/>
+                <w:lang w:val="pt-PT"/>
+              </w:rPr>
+              <w:t>Sort</w:t>
+            </w:r>
+            <w:r>
+              <w:rPr>
+                <w:b w:val="1"/>
+                <w:bCs w:val="1"/>
+                <w:lang w:val="pt-PT"/>
+              </w:rPr>
+              <w:t xml:space="preserve"> RECURSIVO</w:t>
+            </w:r>
           </w:p>
         </w:tc>
         <w:tc>
@@ -3917,16 +4363,17 @@
           <w:p>
             <w:pPr>
               <w:spacing w:after="0" w:line="240" w:lineRule="auto"/>
-              <w:rPr>
-                <w:i/>
-                <w:iCs/>
-                <w:lang w:val="pt-PT"/>
-              </w:rPr>
-            </w:pPr>
-            <w:r>
-              <w:rPr>
-                <w:i/>
-                <w:iCs/>
+              <w:jc w:val="center"/>
+              <w:rPr>
+                <w:i w:val="1"/>
+                <w:iCs w:val="1"/>
+                <w:lang w:val="pt-PT"/>
+              </w:rPr>
+            </w:pPr>
+            <w:r>
+              <w:rPr>
+                <w:i w:val="1"/>
+                <w:iCs w:val="1"/>
                 <w:lang w:val="pt-PT"/>
               </w:rPr>
               <w:t>Tempo</w:t>
@@ -4058,12 +4505,39 @@
           </w:tcPr>
           <w:p>
             <w:pPr>
-              <w:spacing w:after="0" w:line="240" w:lineRule="auto"/>
-              <w:jc w:val="right"/>
-              <w:rPr>
-                <w:lang w:val="pt-PT"/>
-              </w:rPr>
-            </w:pPr>
+              <w:pStyle w:val="Normal"/>
+              <w:spacing w:after="0" w:line="240" w:lineRule="auto"/>
+              <w:jc w:val="center"/>
+              <w:rPr>
+                <w:b w:val="1"/>
+                <w:bCs w:val="1"/>
+                <w:lang w:val="pt-PT"/>
+              </w:rPr>
+            </w:pPr>
+            <w:r>
+              <w:rPr>
+                <w:b w:val="1"/>
+                <w:bCs w:val="1"/>
+                <w:lang w:val="pt-PT"/>
+              </w:rPr>
+              <w:t>Bubble</w:t>
+            </w:r>
+            <w:r>
+              <w:rPr>
+                <w:b w:val="1"/>
+                <w:bCs w:val="1"/>
+                <w:lang w:val="pt-PT"/>
+              </w:rPr>
+              <w:t xml:space="preserve"> </w:t>
+            </w:r>
+            <w:r>
+              <w:rPr>
+                <w:b w:val="1"/>
+                <w:bCs w:val="1"/>
+                <w:lang w:val="pt-PT"/>
+              </w:rPr>
+              <w:t>Sort</w:t>
+            </w:r>
           </w:p>
         </w:tc>
         <w:tc>
@@ -4101,12 +4575,39 @@
           </w:tcPr>
           <w:p>
             <w:pPr>
-              <w:spacing w:after="0" w:line="240" w:lineRule="auto"/>
-              <w:jc w:val="right"/>
-              <w:rPr>
-                <w:lang w:val="pt-PT"/>
-              </w:rPr>
-            </w:pPr>
+              <w:pStyle w:val="Normal"/>
+              <w:spacing w:after="0" w:line="240" w:lineRule="auto"/>
+              <w:jc w:val="center"/>
+              <w:rPr>
+                <w:b w:val="1"/>
+                <w:bCs w:val="1"/>
+                <w:lang w:val="pt-PT"/>
+              </w:rPr>
+            </w:pPr>
+            <w:r>
+              <w:rPr>
+                <w:b w:val="1"/>
+                <w:bCs w:val="1"/>
+                <w:lang w:val="pt-PT"/>
+              </w:rPr>
+              <w:t>Bubble</w:t>
+            </w:r>
+            <w:r>
+              <w:rPr>
+                <w:b w:val="1"/>
+                <w:bCs w:val="1"/>
+                <w:lang w:val="pt-PT"/>
+              </w:rPr>
+              <w:t xml:space="preserve"> </w:t>
+            </w:r>
+            <w:r>
+              <w:rPr>
+                <w:b w:val="1"/>
+                <w:bCs w:val="1"/>
+                <w:lang w:val="pt-PT"/>
+              </w:rPr>
+              <w:t>Sort</w:t>
+            </w:r>
           </w:p>
         </w:tc>
         <w:tc>
@@ -4609,17 +5110,15 @@
             <w:pPr>
               <w:spacing w:after="0" w:line="240" w:lineRule="auto"/>
               <w:rPr>
-                <w:b/>
-                <w:bCs/>
-                <w:i/>
-                <w:iCs/>
-                <w:lang w:val="pt-PT"/>
-              </w:rPr>
-            </w:pPr>
-            <w:r>
-              <w:rPr>
-                <w:i/>
-                <w:iCs/>
+                <w:i w:val="1"/>
+                <w:iCs w:val="1"/>
+                <w:lang w:val="pt-PT"/>
+              </w:rPr>
+            </w:pPr>
+            <w:r>
+              <w:rPr>
+                <w:i w:val="1"/>
+                <w:iCs w:val="1"/>
                 <w:lang w:val="pt-PT"/>
               </w:rPr>
               <w:t>Passadas</w:t>
@@ -4676,15 +5175,15 @@
             <w:pPr>
               <w:spacing w:after="0" w:line="240" w:lineRule="auto"/>
               <w:rPr>
-                <w:i/>
-                <w:iCs/>
-                <w:lang w:val="pt-PT"/>
-              </w:rPr>
-            </w:pPr>
-            <w:r>
-              <w:rPr>
-                <w:i/>
-                <w:iCs/>
+                <w:i w:val="1"/>
+                <w:iCs w:val="1"/>
+                <w:lang w:val="pt-PT"/>
+              </w:rPr>
+            </w:pPr>
+            <w:r>
+              <w:rPr>
+                <w:i w:val="1"/>
+                <w:iCs w:val="1"/>
                 <w:lang w:val="pt-PT"/>
               </w:rPr>
               <w:t>Passadas</w:t>
@@ -4712,12 +5211,6 @@
                 <w:lang w:val="pt-PT"/>
               </w:rPr>
             </w:pPr>
-            <w:r>
-              <w:rPr>
-                <w:lang w:val="pt-PT"/>
-              </w:rPr>
-              <w:t>49.353</w:t>
-            </w:r>
           </w:p>
         </w:tc>
         <w:tc>
@@ -4737,15 +5230,15 @@
             <w:pPr>
               <w:spacing w:after="0" w:line="240" w:lineRule="auto"/>
               <w:rPr>
-                <w:i/>
-                <w:iCs/>
-                <w:lang w:val="pt-PT"/>
-              </w:rPr>
-            </w:pPr>
-            <w:r>
-              <w:rPr>
-                <w:i/>
-                <w:iCs/>
+                <w:i w:val="1"/>
+                <w:iCs w:val="1"/>
+                <w:lang w:val="pt-PT"/>
+              </w:rPr>
+            </w:pPr>
+            <w:r>
+              <w:rPr>
+                <w:i w:val="1"/>
+                <w:iCs w:val="1"/>
                 <w:lang w:val="pt-PT"/>
               </w:rPr>
               <w:t>Passadas</w:t>
@@ -4888,17 +5381,15 @@
             <w:pPr>
               <w:spacing w:after="0" w:line="240" w:lineRule="auto"/>
               <w:rPr>
-                <w:b/>
-                <w:bCs/>
-                <w:i/>
-                <w:iCs/>
-                <w:lang w:val="pt-PT"/>
-              </w:rPr>
-            </w:pPr>
-            <w:r>
-              <w:rPr>
-                <w:i/>
-                <w:iCs/>
+                <w:i w:val="1"/>
+                <w:iCs w:val="1"/>
+                <w:lang w:val="pt-PT"/>
+              </w:rPr>
+            </w:pPr>
+            <w:r>
+              <w:rPr>
+                <w:i w:val="1"/>
+                <w:iCs w:val="1"/>
                 <w:lang w:val="pt-PT"/>
               </w:rPr>
               <w:t>Comparações</w:t>
@@ -4955,15 +5446,15 @@
             <w:pPr>
               <w:spacing w:after="0" w:line="240" w:lineRule="auto"/>
               <w:rPr>
-                <w:i/>
-                <w:iCs/>
-                <w:lang w:val="pt-PT"/>
-              </w:rPr>
-            </w:pPr>
-            <w:r>
-              <w:rPr>
-                <w:i/>
-                <w:iCs/>
+                <w:i w:val="1"/>
+                <w:iCs w:val="1"/>
+                <w:lang w:val="pt-PT"/>
+              </w:rPr>
+            </w:pPr>
+            <w:r>
+              <w:rPr>
+                <w:i w:val="1"/>
+                <w:iCs w:val="1"/>
                 <w:lang w:val="pt-PT"/>
               </w:rPr>
               <w:t>Comparações</w:t>
@@ -4991,12 +5482,6 @@
                 <w:lang w:val="pt-PT"/>
               </w:rPr>
             </w:pPr>
-            <w:r>
-              <w:rPr>
-                <w:lang w:val="pt-PT"/>
-              </w:rPr>
-              <w:t>2.467.600.647</w:t>
-            </w:r>
           </w:p>
         </w:tc>
         <w:tc>
@@ -5016,15 +5501,15 @@
             <w:pPr>
               <w:spacing w:after="0" w:line="240" w:lineRule="auto"/>
               <w:rPr>
-                <w:i/>
-                <w:iCs/>
-                <w:lang w:val="pt-PT"/>
-              </w:rPr>
-            </w:pPr>
-            <w:r>
-              <w:rPr>
-                <w:i/>
-                <w:iCs/>
+                <w:i w:val="1"/>
+                <w:iCs w:val="1"/>
+                <w:lang w:val="pt-PT"/>
+              </w:rPr>
+            </w:pPr>
+            <w:r>
+              <w:rPr>
+                <w:i w:val="1"/>
+                <w:iCs w:val="1"/>
                 <w:lang w:val="pt-PT"/>
               </w:rPr>
               <w:t>Comparações</w:t>
@@ -5167,15 +5652,15 @@
             <w:pPr>
               <w:spacing w:after="0" w:line="240" w:lineRule="auto"/>
               <w:rPr>
-                <w:i/>
-                <w:iCs/>
-                <w:lang w:val="pt-PT"/>
-              </w:rPr>
-            </w:pPr>
-            <w:r>
-              <w:rPr>
-                <w:i/>
-                <w:iCs/>
+                <w:i w:val="1"/>
+                <w:iCs w:val="1"/>
+                <w:lang w:val="pt-PT"/>
+              </w:rPr>
+            </w:pPr>
+            <w:r>
+              <w:rPr>
+                <w:i w:val="1"/>
+                <w:iCs w:val="1"/>
                 <w:lang w:val="pt-PT"/>
               </w:rPr>
               <w:t>Trocas</w:t>
@@ -5232,15 +5717,15 @@
             <w:pPr>
               <w:spacing w:after="0" w:line="240" w:lineRule="auto"/>
               <w:rPr>
-                <w:i/>
-                <w:iCs/>
-                <w:lang w:val="pt-PT"/>
-              </w:rPr>
-            </w:pPr>
-            <w:r>
-              <w:rPr>
-                <w:i/>
-                <w:iCs/>
+                <w:i w:val="1"/>
+                <w:iCs w:val="1"/>
+                <w:lang w:val="pt-PT"/>
+              </w:rPr>
+            </w:pPr>
+            <w:r>
+              <w:rPr>
+                <w:i w:val="1"/>
+                <w:iCs w:val="1"/>
                 <w:lang w:val="pt-PT"/>
               </w:rPr>
               <w:t>Trocas</w:t>
@@ -5268,12 +5753,6 @@
                 <w:lang w:val="pt-PT"/>
               </w:rPr>
             </w:pPr>
-            <w:r>
-              <w:rPr>
-                <w:lang w:val="pt-PT"/>
-              </w:rPr>
-              <w:t>625.828.205</w:t>
-            </w:r>
           </w:p>
         </w:tc>
         <w:tc>
@@ -5293,15 +5772,15 @@
             <w:pPr>
               <w:spacing w:after="0" w:line="240" w:lineRule="auto"/>
               <w:rPr>
-                <w:i/>
-                <w:iCs/>
-                <w:lang w:val="pt-PT"/>
-              </w:rPr>
-            </w:pPr>
-            <w:r>
-              <w:rPr>
-                <w:i/>
-                <w:iCs/>
+                <w:i w:val="1"/>
+                <w:iCs w:val="1"/>
+                <w:lang w:val="pt-PT"/>
+              </w:rPr>
+            </w:pPr>
+            <w:r>
+              <w:rPr>
+                <w:i w:val="1"/>
+                <w:iCs w:val="1"/>
                 <w:lang w:val="pt-PT"/>
               </w:rPr>
               <w:t>Trocas</w:t>
@@ -5416,11 +5895,19 @@
               <w:spacing w:after="0" w:line="240" w:lineRule="auto"/>
               <w:jc w:val="right"/>
               <w:rPr>
-                <w:b/>
-                <w:bCs/>
-                <w:lang w:val="pt-PT"/>
-              </w:rPr>
-            </w:pPr>
+                <w:b w:val="1"/>
+                <w:bCs w:val="1"/>
+                <w:lang w:val="pt-PT"/>
+              </w:rPr>
+            </w:pPr>
+            <w:r>
+              <w:rPr>
+                <w:b w:val="1"/>
+                <w:bCs w:val="1"/>
+                <w:lang w:val="pt-PT"/>
+              </w:rPr>
+              <w:t>9.999</w:t>
+            </w:r>
           </w:p>
         </w:tc>
         <w:tc>
@@ -5437,17 +5924,15 @@
             <w:pPr>
               <w:spacing w:after="0" w:line="240" w:lineRule="auto"/>
               <w:rPr>
-                <w:b/>
-                <w:bCs/>
-                <w:i/>
-                <w:iCs/>
-                <w:lang w:val="pt-PT"/>
-              </w:rPr>
-            </w:pPr>
-            <w:r>
-              <w:rPr>
-                <w:i/>
-                <w:iCs/>
+                <w:i w:val="1"/>
+                <w:iCs w:val="1"/>
+                <w:lang w:val="pt-PT"/>
+              </w:rPr>
+            </w:pPr>
+            <w:r>
+              <w:rPr>
+                <w:i w:val="1"/>
+                <w:iCs w:val="1"/>
                 <w:lang w:val="pt-PT"/>
               </w:rPr>
               <w:t>Passadas</w:t>
@@ -5469,11 +5954,19 @@
               <w:spacing w:after="0" w:line="240" w:lineRule="auto"/>
               <w:jc w:val="right"/>
               <w:rPr>
-                <w:b/>
-                <w:bCs/>
-                <w:lang w:val="pt-PT"/>
-              </w:rPr>
-            </w:pPr>
+                <w:b w:val="1"/>
+                <w:bCs w:val="1"/>
+                <w:lang w:val="pt-PT"/>
+              </w:rPr>
+            </w:pPr>
+            <w:r>
+              <w:rPr>
+                <w:b w:val="1"/>
+                <w:bCs w:val="1"/>
+                <w:lang w:val="pt-PT"/>
+              </w:rPr>
+              <w:t>24.999</w:t>
+            </w:r>
           </w:p>
         </w:tc>
         <w:tc>
@@ -5490,15 +5983,15 @@
             <w:pPr>
               <w:spacing w:after="0" w:line="240" w:lineRule="auto"/>
               <w:rPr>
-                <w:i/>
-                <w:iCs/>
-                <w:lang w:val="pt-PT"/>
-              </w:rPr>
-            </w:pPr>
-            <w:r>
-              <w:rPr>
-                <w:i/>
-                <w:iCs/>
+                <w:i w:val="1"/>
+                <w:iCs w:val="1"/>
+                <w:lang w:val="pt-PT"/>
+              </w:rPr>
+            </w:pPr>
+            <w:r>
+              <w:rPr>
+                <w:i w:val="1"/>
+                <w:iCs w:val="1"/>
                 <w:lang w:val="pt-PT"/>
               </w:rPr>
               <w:t>Passadas</w:t>
@@ -5539,15 +6032,15 @@
             <w:pPr>
               <w:spacing w:after="0" w:line="240" w:lineRule="auto"/>
               <w:rPr>
-                <w:i/>
-                <w:iCs/>
-                <w:lang w:val="pt-PT"/>
-              </w:rPr>
-            </w:pPr>
-            <w:r>
-              <w:rPr>
-                <w:i/>
-                <w:iCs/>
+                <w:i w:val="1"/>
+                <w:iCs w:val="1"/>
+                <w:lang w:val="pt-PT"/>
+              </w:rPr>
+            </w:pPr>
+            <w:r>
+              <w:rPr>
+                <w:i w:val="1"/>
+                <w:iCs w:val="1"/>
                 <w:lang w:val="pt-PT"/>
               </w:rPr>
               <w:t>Passadas</w:t>
@@ -5642,11 +6135,19 @@
               <w:spacing w:after="0" w:line="240" w:lineRule="auto"/>
               <w:jc w:val="right"/>
               <w:rPr>
-                <w:b/>
-                <w:bCs/>
-                <w:lang w:val="pt-PT"/>
-              </w:rPr>
-            </w:pPr>
+                <w:b w:val="1"/>
+                <w:bCs w:val="1"/>
+                <w:lang w:val="pt-PT"/>
+              </w:rPr>
+            </w:pPr>
+            <w:r>
+              <w:rPr>
+                <w:b w:val="1"/>
+                <w:bCs w:val="1"/>
+                <w:lang w:val="pt-PT"/>
+              </w:rPr>
+              <w:t>49.995.000</w:t>
+            </w:r>
           </w:p>
         </w:tc>
         <w:tc>
@@ -5663,17 +6164,15 @@
             <w:pPr>
               <w:spacing w:after="0" w:line="240" w:lineRule="auto"/>
               <w:rPr>
-                <w:b/>
-                <w:bCs/>
-                <w:i/>
-                <w:iCs/>
-                <w:lang w:val="pt-PT"/>
-              </w:rPr>
-            </w:pPr>
-            <w:r>
-              <w:rPr>
-                <w:i/>
-                <w:iCs/>
+                <w:i w:val="1"/>
+                <w:iCs w:val="1"/>
+                <w:lang w:val="pt-PT"/>
+              </w:rPr>
+            </w:pPr>
+            <w:r>
+              <w:rPr>
+                <w:i w:val="1"/>
+                <w:iCs w:val="1"/>
                 <w:lang w:val="pt-PT"/>
               </w:rPr>
               <w:t>Comparações</w:t>
@@ -5695,11 +6194,51 @@
               <w:spacing w:after="0" w:line="240" w:lineRule="auto"/>
               <w:jc w:val="right"/>
               <w:rPr>
-                <w:b/>
-                <w:bCs/>
-                <w:lang w:val="pt-PT"/>
-              </w:rPr>
-            </w:pPr>
+                <w:b w:val="1"/>
+                <w:bCs w:val="1"/>
+                <w:lang w:val="pt-PT"/>
+              </w:rPr>
+            </w:pPr>
+            <w:r>
+              <w:rPr>
+                <w:b w:val="1"/>
+                <w:bCs w:val="1"/>
+                <w:lang w:val="pt-PT"/>
+              </w:rPr>
+              <w:t>312</w:t>
+            </w:r>
+            <w:r>
+              <w:rPr>
+                <w:b w:val="1"/>
+                <w:bCs w:val="1"/>
+                <w:lang w:val="pt-PT"/>
+              </w:rPr>
+              <w:t>.</w:t>
+            </w:r>
+            <w:r>
+              <w:rPr>
+                <w:b w:val="1"/>
+                <w:bCs w:val="1"/>
+                <w:lang w:val="pt-PT"/>
+              </w:rPr>
+              <w:t>487</w:t>
+            </w:r>
+            <w:r>
+              <w:rPr>
+                <w:b w:val="1"/>
+                <w:bCs w:val="1"/>
+                <w:lang w:val="pt-PT"/>
+              </w:rPr>
+              <w:t>.</w:t>
+            </w:r>
+            <w:r>
+              <w:rPr>
+                <w:b w:val="1"/>
+                <w:bCs w:val="1"/>
+                <w:lang w:val="pt-PT"/>
+              </w:rPr>
+              <w:t>500</w:t>
+            </w:r>
           </w:p>
         </w:tc>
         <w:tc>
@@ -5716,15 +6255,15 @@
             <w:pPr>
               <w:spacing w:after="0" w:line="240" w:lineRule="auto"/>
               <w:rPr>
-                <w:i/>
-                <w:iCs/>
-                <w:lang w:val="pt-PT"/>
-              </w:rPr>
-            </w:pPr>
-            <w:r>
-              <w:rPr>
-                <w:i/>
-                <w:iCs/>
+                <w:i w:val="1"/>
+                <w:iCs w:val="1"/>
+                <w:lang w:val="pt-PT"/>
+              </w:rPr>
+            </w:pPr>
+            <w:r>
+              <w:rPr>
+                <w:i w:val="1"/>
+                <w:iCs w:val="1"/>
                 <w:lang w:val="pt-PT"/>
               </w:rPr>
               <w:t>Comparações</w:t>
@@ -5765,15 +6304,15 @@
             <w:pPr>
               <w:spacing w:after="0" w:line="240" w:lineRule="auto"/>
               <w:rPr>
-                <w:i/>
-                <w:iCs/>
-                <w:lang w:val="pt-PT"/>
-              </w:rPr>
-            </w:pPr>
-            <w:r>
-              <w:rPr>
-                <w:i/>
-                <w:iCs/>
+                <w:i w:val="1"/>
+                <w:iCs w:val="1"/>
+                <w:lang w:val="pt-PT"/>
+              </w:rPr>
+            </w:pPr>
+            <w:r>
+              <w:rPr>
+                <w:i w:val="1"/>
+                <w:iCs w:val="1"/>
                 <w:lang w:val="pt-PT"/>
               </w:rPr>
               <w:t>Comparações</w:t>
@@ -5875,11 +6414,19 @@
               <w:spacing w:after="0" w:line="240" w:lineRule="auto"/>
               <w:jc w:val="right"/>
               <w:rPr>
-                <w:b/>
-                <w:bCs/>
-                <w:lang w:val="pt-PT"/>
-              </w:rPr>
-            </w:pPr>
+                <w:b w:val="1"/>
+                <w:bCs w:val="1"/>
+                <w:lang w:val="pt-PT"/>
+              </w:rPr>
+            </w:pPr>
+            <w:r>
+              <w:rPr>
+                <w:b w:val="1"/>
+                <w:bCs w:val="1"/>
+                <w:lang w:val="pt-PT"/>
+              </w:rPr>
+              <w:t>9.990</w:t>
+            </w:r>
           </w:p>
         </w:tc>
         <w:tc>
@@ -5899,15 +6446,15 @@
             <w:pPr>
               <w:spacing w:after="0" w:line="240" w:lineRule="auto"/>
               <w:rPr>
-                <w:i/>
-                <w:iCs/>
-                <w:lang w:val="pt-PT"/>
-              </w:rPr>
-            </w:pPr>
-            <w:r>
-              <w:rPr>
-                <w:i/>
-                <w:iCs/>
+                <w:i w:val="1"/>
+                <w:iCs w:val="1"/>
+                <w:lang w:val="pt-PT"/>
+              </w:rPr>
+            </w:pPr>
+            <w:r>
+              <w:rPr>
+                <w:i w:val="1"/>
+                <w:iCs w:val="1"/>
                 <w:lang w:val="pt-PT"/>
               </w:rPr>
               <w:t>Trocas</w:t>
@@ -5932,11 +6479,35 @@
               <w:spacing w:after="0" w:line="240" w:lineRule="auto"/>
               <w:jc w:val="right"/>
               <w:rPr>
-                <w:b/>
-                <w:bCs/>
-                <w:lang w:val="pt-PT"/>
-              </w:rPr>
-            </w:pPr>
+                <w:b w:val="1"/>
+                <w:bCs w:val="1"/>
+                <w:lang w:val="pt-PT"/>
+              </w:rPr>
+            </w:pPr>
+            <w:r>
+              <w:rPr>
+                <w:b w:val="1"/>
+                <w:bCs w:val="1"/>
+                <w:lang w:val="pt-PT"/>
+              </w:rPr>
+              <w:t>24</w:t>
+            </w:r>
+            <w:r>
+              <w:rPr>
+                <w:b w:val="1"/>
+                <w:bCs w:val="1"/>
+                <w:lang w:val="pt-PT"/>
+              </w:rPr>
+              <w:t>.</w:t>
+            </w:r>
+            <w:r>
+              <w:rPr>
+                <w:b w:val="1"/>
+                <w:bCs w:val="1"/>
+                <w:lang w:val="pt-PT"/>
+              </w:rPr>
+              <w:t>984</w:t>
+            </w:r>
           </w:p>
         </w:tc>
         <w:tc>
@@ -5956,15 +6527,15 @@
             <w:pPr>
               <w:spacing w:after="0" w:line="240" w:lineRule="auto"/>
               <w:rPr>
-                <w:i/>
-                <w:iCs/>
-                <w:lang w:val="pt-PT"/>
-              </w:rPr>
-            </w:pPr>
-            <w:r>
-              <w:rPr>
-                <w:i/>
-                <w:iCs/>
+                <w:i w:val="1"/>
+                <w:iCs w:val="1"/>
+                <w:lang w:val="pt-PT"/>
+              </w:rPr>
+            </w:pPr>
+            <w:r>
+              <w:rPr>
+                <w:i w:val="1"/>
+                <w:iCs w:val="1"/>
                 <w:lang w:val="pt-PT"/>
               </w:rPr>
               <w:t>Trocas</w:t>
@@ -6011,15 +6582,15 @@
             <w:pPr>
               <w:spacing w:after="0" w:line="240" w:lineRule="auto"/>
               <w:rPr>
-                <w:i/>
-                <w:iCs/>
-                <w:lang w:val="pt-PT"/>
-              </w:rPr>
-            </w:pPr>
-            <w:r>
-              <w:rPr>
-                <w:i/>
-                <w:iCs/>
+                <w:i w:val="1"/>
+                <w:iCs w:val="1"/>
+                <w:lang w:val="pt-PT"/>
+              </w:rPr>
+            </w:pPr>
+            <w:r>
+              <w:rPr>
+                <w:i w:val="1"/>
+                <w:iCs w:val="1"/>
                 <w:lang w:val="pt-PT"/>
               </w:rPr>
               <w:t>Trocas</w:t>
@@ -6144,11 +6715,19 @@
               <w:spacing w:after="0" w:line="240" w:lineRule="auto"/>
               <w:jc w:val="right"/>
               <w:rPr>
-                <w:b/>
-                <w:bCs/>
-                <w:lang w:val="pt-PT"/>
-              </w:rPr>
-            </w:pPr>
+                <w:b w:val="1"/>
+                <w:bCs w:val="1"/>
+                <w:lang w:val="pt-PT"/>
+              </w:rPr>
+            </w:pPr>
+            <w:r>
+              <w:rPr>
+                <w:b w:val="1"/>
+                <w:bCs w:val="1"/>
+                <w:lang w:val="pt-PT"/>
+              </w:rPr>
+              <w:t>6.739</w:t>
+            </w:r>
           </w:p>
         </w:tc>
         <w:tc>
@@ -6165,17 +6744,15 @@
             <w:pPr>
               <w:spacing w:after="0" w:line="240" w:lineRule="auto"/>
               <w:rPr>
-                <w:b/>
-                <w:bCs/>
-                <w:i/>
-                <w:iCs/>
-                <w:lang w:val="pt-PT"/>
-              </w:rPr>
-            </w:pPr>
-            <w:r>
-              <w:rPr>
-                <w:i/>
-                <w:iCs/>
+                <w:i w:val="1"/>
+                <w:iCs w:val="1"/>
+                <w:lang w:val="pt-PT"/>
+              </w:rPr>
+            </w:pPr>
+            <w:r>
+              <w:rPr>
+                <w:i w:val="1"/>
+                <w:iCs w:val="1"/>
                 <w:lang w:val="pt-PT"/>
               </w:rPr>
               <w:t>Passadas</w:t>
@@ -6197,11 +6774,19 @@
               <w:spacing w:after="0" w:line="240" w:lineRule="auto"/>
               <w:jc w:val="right"/>
               <w:rPr>
-                <w:b/>
-                <w:bCs/>
-                <w:lang w:val="pt-PT"/>
-              </w:rPr>
-            </w:pPr>
+                <w:b w:val="1"/>
+                <w:bCs w:val="1"/>
+                <w:lang w:val="pt-PT"/>
+              </w:rPr>
+            </w:pPr>
+            <w:r>
+              <w:rPr>
+                <w:b w:val="1"/>
+                <w:bCs w:val="1"/>
+                <w:lang w:val="pt-PT"/>
+              </w:rPr>
+              <w:t>16.815</w:t>
+            </w:r>
           </w:p>
         </w:tc>
         <w:tc>
@@ -6218,15 +6803,15 @@
             <w:pPr>
               <w:spacing w:after="0" w:line="240" w:lineRule="auto"/>
               <w:rPr>
-                <w:i/>
-                <w:iCs/>
-                <w:lang w:val="pt-PT"/>
-              </w:rPr>
-            </w:pPr>
-            <w:r>
-              <w:rPr>
-                <w:i/>
-                <w:iCs/>
+                <w:i w:val="1"/>
+                <w:iCs w:val="1"/>
+                <w:lang w:val="pt-PT"/>
+              </w:rPr>
+            </w:pPr>
+            <w:r>
+              <w:rPr>
+                <w:i w:val="1"/>
+                <w:iCs w:val="1"/>
                 <w:lang w:val="pt-PT"/>
               </w:rPr>
               <w:t>Passadas</w:t>
@@ -6251,6 +6836,12 @@
                 <w:lang w:val="pt-PT"/>
               </w:rPr>
             </w:pPr>
+            <w:r>
+              <w:rPr>
+                <w:lang w:val="pt-PT"/>
+              </w:rPr>
+              <w:t>33.606</w:t>
+            </w:r>
           </w:p>
         </w:tc>
         <w:tc>
@@ -6267,15 +6858,15 @@
             <w:pPr>
               <w:spacing w:after="0" w:line="240" w:lineRule="auto"/>
               <w:rPr>
-                <w:i/>
-                <w:iCs/>
-                <w:lang w:val="pt-PT"/>
-              </w:rPr>
-            </w:pPr>
-            <w:r>
-              <w:rPr>
-                <w:i/>
-                <w:iCs/>
+                <w:i w:val="1"/>
+                <w:iCs w:val="1"/>
+                <w:lang w:val="pt-PT"/>
+              </w:rPr>
+            </w:pPr>
+            <w:r>
+              <w:rPr>
+                <w:i w:val="1"/>
+                <w:iCs w:val="1"/>
                 <w:lang w:val="pt-PT"/>
               </w:rPr>
               <w:t>Passadas</w:t>
@@ -6300,6 +6891,12 @@
                 <w:lang w:val="pt-PT"/>
               </w:rPr>
             </w:pPr>
+            <w:r>
+              <w:rPr>
+                <w:lang w:val="pt-PT"/>
+              </w:rPr>
+              <w:t>67.259</w:t>
+            </w:r>
           </w:p>
         </w:tc>
       </w:tr>
@@ -6373,6 +6970,12 @@
                 <w:lang w:val="pt-PT"/>
               </w:rPr>
             </w:pPr>
+            <w:r>
+              <w:rPr>
+                <w:lang w:val="pt-PT"/>
+              </w:rPr>
+              <w:t>247.491</w:t>
+            </w:r>
           </w:p>
         </w:tc>
         <w:tc>
@@ -6389,15 +6992,15 @@
             <w:pPr>
               <w:spacing w:after="0" w:line="240" w:lineRule="auto"/>
               <w:rPr>
-                <w:i/>
-                <w:iCs/>
-                <w:lang w:val="pt-PT"/>
-              </w:rPr>
-            </w:pPr>
-            <w:r>
-              <w:rPr>
-                <w:i/>
-                <w:iCs/>
+                <w:i w:val="1"/>
+                <w:iCs w:val="1"/>
+                <w:lang w:val="pt-PT"/>
+              </w:rPr>
+            </w:pPr>
+            <w:r>
+              <w:rPr>
+                <w:i w:val="1"/>
+                <w:iCs w:val="1"/>
                 <w:lang w:val="pt-PT"/>
               </w:rPr>
               <w:t>Comparações</w:t>
@@ -6422,6 +7025,12 @@
                 <w:lang w:val="pt-PT"/>
               </w:rPr>
             </w:pPr>
+            <w:r>
+              <w:rPr>
+                <w:lang w:val="pt-PT"/>
+              </w:rPr>
+              <w:t>616.240</w:t>
+            </w:r>
           </w:p>
         </w:tc>
         <w:tc>
@@ -6438,15 +7047,15 @@
             <w:pPr>
               <w:spacing w:after="0" w:line="240" w:lineRule="auto"/>
               <w:rPr>
-                <w:i/>
-                <w:iCs/>
-                <w:lang w:val="pt-PT"/>
-              </w:rPr>
-            </w:pPr>
-            <w:r>
-              <w:rPr>
-                <w:i/>
-                <w:iCs/>
+                <w:i w:val="1"/>
+                <w:iCs w:val="1"/>
+                <w:lang w:val="pt-PT"/>
+              </w:rPr>
+            </w:pPr>
+            <w:r>
+              <w:rPr>
+                <w:i w:val="1"/>
+                <w:iCs w:val="1"/>
                 <w:lang w:val="pt-PT"/>
               </w:rPr>
               <w:t>Comparações</w:t>
@@ -6471,6 +7080,12 @@
                 <w:lang w:val="pt-PT"/>
               </w:rPr>
             </w:pPr>
+            <w:r>
+              <w:rPr>
+                <w:lang w:val="pt-PT"/>
+              </w:rPr>
+              <w:t>1.435.726</w:t>
+            </w:r>
           </w:p>
         </w:tc>
         <w:tc>
@@ -6487,15 +7102,15 @@
             <w:pPr>
               <w:spacing w:after="0" w:line="240" w:lineRule="auto"/>
               <w:rPr>
-                <w:i/>
-                <w:iCs/>
-                <w:lang w:val="pt-PT"/>
-              </w:rPr>
-            </w:pPr>
-            <w:r>
-              <w:rPr>
-                <w:i/>
-                <w:iCs/>
+                <w:i w:val="1"/>
+                <w:iCs w:val="1"/>
+                <w:lang w:val="pt-PT"/>
+              </w:rPr>
+            </w:pPr>
+            <w:r>
+              <w:rPr>
+                <w:i w:val="1"/>
+                <w:iCs w:val="1"/>
                 <w:lang w:val="pt-PT"/>
               </w:rPr>
               <w:t>Comparações</w:t>
@@ -6520,6 +7135,12 @@
                 <w:lang w:val="pt-PT"/>
               </w:rPr>
             </w:pPr>
+            <w:r>
+              <w:rPr>
+                <w:lang w:val="pt-PT"/>
+              </w:rPr>
+              <w:t>3.148.139</w:t>
+            </w:r>
           </w:p>
         </w:tc>
       </w:tr>
@@ -6600,6 +7221,12 @@
                 <w:lang w:val="pt-PT"/>
               </w:rPr>
             </w:pPr>
+            <w:r>
+              <w:rPr>
+                <w:lang w:val="pt-PT"/>
+              </w:rPr>
+              <w:t>74.724</w:t>
+            </w:r>
           </w:p>
         </w:tc>
         <w:tc>
@@ -6619,15 +7246,15 @@
             <w:pPr>
               <w:spacing w:after="0" w:line="240" w:lineRule="auto"/>
               <w:rPr>
-                <w:i/>
-                <w:iCs/>
-                <w:lang w:val="pt-PT"/>
-              </w:rPr>
-            </w:pPr>
-            <w:r>
-              <w:rPr>
-                <w:i/>
-                <w:iCs/>
+                <w:i w:val="1"/>
+                <w:iCs w:val="1"/>
+                <w:lang w:val="pt-PT"/>
+              </w:rPr>
+            </w:pPr>
+            <w:r>
+              <w:rPr>
+                <w:i w:val="1"/>
+                <w:iCs w:val="1"/>
                 <w:lang w:val="pt-PT"/>
               </w:rPr>
               <w:t>Trocas</w:t>
@@ -6655,6 +7282,12 @@
                 <w:lang w:val="pt-PT"/>
               </w:rPr>
             </w:pPr>
+            <w:r>
+              <w:rPr>
+                <w:lang w:val="pt-PT"/>
+              </w:rPr>
+              <w:t>183.025</w:t>
+            </w:r>
           </w:p>
         </w:tc>
         <w:tc>
@@ -6674,15 +7307,15 @@
             <w:pPr>
               <w:spacing w:after="0" w:line="240" w:lineRule="auto"/>
               <w:rPr>
-                <w:i/>
-                <w:iCs/>
-                <w:lang w:val="pt-PT"/>
-              </w:rPr>
-            </w:pPr>
-            <w:r>
-              <w:rPr>
-                <w:i/>
-                <w:iCs/>
+                <w:i w:val="1"/>
+                <w:iCs w:val="1"/>
+                <w:lang w:val="pt-PT"/>
+              </w:rPr>
+            </w:pPr>
+            <w:r>
+              <w:rPr>
+                <w:i w:val="1"/>
+                <w:iCs w:val="1"/>
                 <w:lang w:val="pt-PT"/>
               </w:rPr>
               <w:t>Trocas</w:t>
@@ -6710,6 +7343,12 @@
                 <w:lang w:val="pt-PT"/>
               </w:rPr>
             </w:pPr>
+            <w:r>
+              <w:rPr>
+                <w:lang w:val="pt-PT"/>
+              </w:rPr>
+              <w:t>442.266</w:t>
+            </w:r>
           </w:p>
         </w:tc>
         <w:tc>
@@ -6729,15 +7368,15 @@
             <w:pPr>
               <w:spacing w:after="0" w:line="240" w:lineRule="auto"/>
               <w:rPr>
-                <w:i/>
-                <w:iCs/>
-                <w:lang w:val="pt-PT"/>
-              </w:rPr>
-            </w:pPr>
-            <w:r>
-              <w:rPr>
-                <w:i/>
-                <w:iCs/>
+                <w:i w:val="1"/>
+                <w:iCs w:val="1"/>
+                <w:lang w:val="pt-PT"/>
+              </w:rPr>
+            </w:pPr>
+            <w:r>
+              <w:rPr>
+                <w:i w:val="1"/>
+                <w:iCs w:val="1"/>
                 <w:lang w:val="pt-PT"/>
               </w:rPr>
               <w:t>Trocas</w:t>
@@ -6765,6 +7404,24 @@
                 <w:lang w:val="pt-PT"/>
               </w:rPr>
             </w:pPr>
+            <w:r>
+              <w:rPr>
+                <w:lang w:val="pt-PT"/>
+              </w:rPr>
+              <w:t>924</w:t>
+            </w:r>
+            <w:r>
+              <w:rPr>
+                <w:lang w:val="pt-PT"/>
+              </w:rPr>
+              <w:t>.</w:t>
+            </w:r>
+            <w:r>
+              <w:rPr>
+                <w:lang w:val="pt-PT"/>
+              </w:rPr>
+              <w:t>104</w:t>
+            </w:r>
           </w:p>
         </w:tc>
       </w:tr>
@@ -6857,6 +7514,12 @@
                 <w:lang w:val="pt-PT"/>
               </w:rPr>
             </w:pPr>
+            <w:r>
+              <w:rPr>
+                <w:lang w:val="pt-PT"/>
+              </w:rPr>
+              <w:t>6.709</w:t>
+            </w:r>
           </w:p>
         </w:tc>
         <w:tc>
@@ -6906,6 +7569,12 @@
                 <w:lang w:val="pt-PT"/>
               </w:rPr>
             </w:pPr>
+            <w:r>
+              <w:rPr>
+                <w:lang w:val="pt-PT"/>
+              </w:rPr>
+              <w:t>16.848</w:t>
+            </w:r>
           </w:p>
         </w:tc>
         <w:tc>
@@ -6955,6 +7624,12 @@
                 <w:lang w:val="pt-PT"/>
               </w:rPr>
             </w:pPr>
+            <w:r>
+              <w:rPr>
+                <w:lang w:val="pt-PT"/>
+              </w:rPr>
+              <w:t>33.596</w:t>
+            </w:r>
           </w:p>
         </w:tc>
         <w:tc>
@@ -7004,6 +7679,12 @@
                 <w:lang w:val="pt-PT"/>
               </w:rPr>
             </w:pPr>
+            <w:r>
+              <w:rPr>
+                <w:lang w:val="pt-PT"/>
+              </w:rPr>
+              <w:t>67.185</w:t>
+            </w:r>
           </w:p>
         </w:tc>
       </w:tr>
@@ -7077,6 +7758,24 @@
                 <w:lang w:val="pt-PT"/>
               </w:rPr>
             </w:pPr>
+            <w:r>
+              <w:rPr>
+                <w:lang w:val="pt-PT"/>
+              </w:rPr>
+              <w:t>159</w:t>
+            </w:r>
+            <w:r>
+              <w:rPr>
+                <w:lang w:val="pt-PT"/>
+              </w:rPr>
+              <w:t>.</w:t>
+            </w:r>
+            <w:r>
+              <w:rPr>
+                <w:lang w:val="pt-PT"/>
+              </w:rPr>
+              <w:t>494</w:t>
+            </w:r>
           </w:p>
         </w:tc>
         <w:tc>
@@ -7126,6 +7825,24 @@
                 <w:lang w:val="pt-PT"/>
               </w:rPr>
             </w:pPr>
+            <w:r>
+              <w:rPr>
+                <w:lang w:val="pt-PT"/>
+              </w:rPr>
+              <w:t>402</w:t>
+            </w:r>
+            <w:r>
+              <w:rPr>
+                <w:lang w:val="pt-PT"/>
+              </w:rPr>
+              <w:t>.</w:t>
+            </w:r>
+            <w:r>
+              <w:rPr>
+                <w:lang w:val="pt-PT"/>
+              </w:rPr>
+              <w:t>578</w:t>
+            </w:r>
           </w:p>
         </w:tc>
         <w:tc>
@@ -7175,6 +7892,12 @@
                 <w:lang w:val="pt-PT"/>
               </w:rPr>
             </w:pPr>
+            <w:r>
+              <w:rPr>
+                <w:lang w:val="pt-PT"/>
+              </w:rPr>
+              <w:t>929.208</w:t>
+            </w:r>
           </w:p>
         </w:tc>
         <w:tc>
@@ -7224,6 +7947,12 @@
                 <w:lang w:val="pt-PT"/>
               </w:rPr>
             </w:pPr>
+            <w:r>
+              <w:rPr>
+                <w:lang w:val="pt-PT"/>
+              </w:rPr>
+              <w:t>2.103.882</w:t>
+            </w:r>
           </w:p>
         </w:tc>
       </w:tr>
@@ -7304,6 +8033,24 @@
                 <w:lang w:val="pt-PT"/>
               </w:rPr>
             </w:pPr>
+            <w:r>
+              <w:rPr>
+                <w:lang w:val="pt-PT"/>
+              </w:rPr>
+              <w:t>81</w:t>
+            </w:r>
+            <w:r>
+              <w:rPr>
+                <w:lang w:val="pt-PT"/>
+              </w:rPr>
+              <w:t>.</w:t>
+            </w:r>
+            <w:r>
+              <w:rPr>
+                <w:lang w:val="pt-PT"/>
+              </w:rPr>
+              <w:t>687</w:t>
+            </w:r>
           </w:p>
         </w:tc>
         <w:tc>
@@ -7359,6 +8106,12 @@
                 <w:lang w:val="pt-PT"/>
               </w:rPr>
             </w:pPr>
+            <w:r>
+              <w:rPr>
+                <w:lang w:val="pt-PT"/>
+              </w:rPr>
+              <w:t>199.826</w:t>
+            </w:r>
           </w:p>
         </w:tc>
         <w:tc>
@@ -7414,6 +8167,12 @@
                 <w:lang w:val="pt-PT"/>
               </w:rPr>
             </w:pPr>
+            <w:r>
+              <w:rPr>
+                <w:lang w:val="pt-PT"/>
+              </w:rPr>
+              <w:t>486.840</w:t>
+            </w:r>
           </w:p>
         </w:tc>
         <w:tc>
@@ -7469,6 +8228,12 @@
                 <w:lang w:val="pt-PT"/>
               </w:rPr>
             </w:pPr>
+            <w:r>
+              <w:rPr>
+                <w:lang w:val="pt-PT"/>
+              </w:rPr>
+              <w:t>1.013.966</w:t>
+            </w:r>
           </w:p>
         </w:tc>
       </w:tr>
@@ -7547,12 +8312,23 @@
           </w:tcPr>
           <w:p>
             <w:pPr>
-              <w:spacing w:after="0" w:line="240" w:lineRule="auto"/>
-              <w:jc w:val="right"/>
-              <w:rPr>
-                <w:lang w:val="pt-PT"/>
-              </w:rPr>
-            </w:pPr>
+              <w:pStyle w:val="Normal"/>
+              <w:spacing w:after="0" w:line="240" w:lineRule="auto"/>
+              <w:jc w:val="right"/>
+              <w:rPr>
+                <w:b w:val="1"/>
+                <w:bCs w:val="1"/>
+                <w:lang w:val="pt-PT"/>
+              </w:rPr>
+            </w:pPr>
+            <w:r>
+              <w:rPr>
+                <w:b w:val="1"/>
+                <w:bCs w:val="1"/>
+                <w:lang w:val="pt-PT"/>
+              </w:rPr>
+              <w:t>Quick Sort ITERATIVO</w:t>
+            </w:r>
           </w:p>
         </w:tc>
         <w:tc>
@@ -7597,11 +8373,45 @@
           <w:p>
             <w:pPr>
               <w:spacing w:after="0" w:line="240" w:lineRule="auto"/>
-              <w:jc w:val="right"/>
-              <w:rPr>
-                <w:lang w:val="pt-PT"/>
-              </w:rPr>
-            </w:pPr>
+              <w:jc w:val="center"/>
+              <w:rPr>
+                <w:b w:val="1"/>
+                <w:bCs w:val="1"/>
+                <w:lang w:val="pt-PT"/>
+              </w:rPr>
+            </w:pPr>
+            <w:r>
+              <w:rPr>
+                <w:b w:val="1"/>
+                <w:bCs w:val="1"/>
+                <w:lang w:val="pt-PT"/>
+              </w:rPr>
+              <w:t>Quick</w:t>
+            </w:r>
+            <w:r>
+              <w:rPr>
+                <w:b w:val="1"/>
+                <w:bCs w:val="1"/>
+                <w:lang w:val="pt-PT"/>
+              </w:rPr>
+              <w:t xml:space="preserve"> </w:t>
+            </w:r>
+            <w:r>
+              <w:rPr>
+                <w:b w:val="1"/>
+                <w:bCs w:val="1"/>
+                <w:lang w:val="pt-PT"/>
+              </w:rPr>
+              <w:t xml:space="preserve">Sort </w:t>
+            </w:r>
+            <w:r>
+              <w:rPr>
+                <w:b w:val="1"/>
+                <w:bCs w:val="1"/>
+                <w:lang w:val="pt-PT"/>
+              </w:rPr>
+              <w:t>RECURSIVO</w:t>
+            </w:r>
           </w:p>
         </w:tc>
         <w:tc>
@@ -7758,12 +8568,23 @@
           </w:tcPr>
           <w:p>
             <w:pPr>
-              <w:spacing w:after="0" w:line="240" w:lineRule="auto"/>
-              <w:jc w:val="right"/>
-              <w:rPr>
-                <w:lang w:val="pt-PT"/>
-              </w:rPr>
-            </w:pPr>
+              <w:pStyle w:val="Normal"/>
+              <w:spacing w:after="0" w:line="240" w:lineRule="auto"/>
+              <w:jc w:val="right"/>
+              <w:rPr>
+                <w:b w:val="1"/>
+                <w:bCs w:val="1"/>
+                <w:lang w:val="pt-PT"/>
+              </w:rPr>
+            </w:pPr>
+            <w:r>
+              <w:rPr>
+                <w:b w:val="1"/>
+                <w:bCs w:val="1"/>
+                <w:lang w:val="pt-PT"/>
+              </w:rPr>
+              <w:t>Quick Sort ITERATIVO</w:t>
+            </w:r>
           </w:p>
         </w:tc>
         <w:tc>
@@ -7802,11 +8623,45 @@
           <w:p>
             <w:pPr>
               <w:spacing w:after="0" w:line="240" w:lineRule="auto"/>
-              <w:jc w:val="right"/>
-              <w:rPr>
-                <w:lang w:val="pt-PT"/>
-              </w:rPr>
-            </w:pPr>
+              <w:jc w:val="center"/>
+              <w:rPr>
+                <w:b w:val="1"/>
+                <w:bCs w:val="1"/>
+                <w:lang w:val="pt-PT"/>
+              </w:rPr>
+            </w:pPr>
+            <w:r>
+              <w:rPr>
+                <w:b w:val="1"/>
+                <w:bCs w:val="1"/>
+                <w:lang w:val="pt-PT"/>
+              </w:rPr>
+              <w:t>Quick</w:t>
+            </w:r>
+            <w:r>
+              <w:rPr>
+                <w:b w:val="1"/>
+                <w:bCs w:val="1"/>
+                <w:lang w:val="pt-PT"/>
+              </w:rPr>
+              <w:t xml:space="preserve"> </w:t>
+            </w:r>
+            <w:r>
+              <w:rPr>
+                <w:b w:val="1"/>
+                <w:bCs w:val="1"/>
+                <w:lang w:val="pt-PT"/>
+              </w:rPr>
+              <w:t>Sort</w:t>
+            </w:r>
+            <w:r>
+              <w:rPr>
+                <w:b w:val="1"/>
+                <w:bCs w:val="1"/>
+                <w:lang w:val="pt-PT"/>
+              </w:rPr>
+              <w:t xml:space="preserve"> ITERATIVO</w:t>
+            </w:r>
           </w:p>
         </w:tc>
         <w:tc>
@@ -7952,11 +8807,37 @@
           <w:p>
             <w:pPr>
               <w:spacing w:after="0" w:line="240" w:lineRule="auto"/>
-              <w:jc w:val="right"/>
-              <w:rPr>
-                <w:lang w:val="pt-PT"/>
-              </w:rPr>
-            </w:pPr>
+              <w:jc w:val="center"/>
+              <w:rPr>
+                <w:b w:val="1"/>
+                <w:bCs w:val="1"/>
+                <w:lang w:val="pt-PT"/>
+              </w:rPr>
+            </w:pPr>
+            <w:r>
+              <w:rPr>
+                <w:b w:val="1"/>
+                <w:bCs w:val="1"/>
+                <w:lang w:val="pt-PT"/>
+              </w:rPr>
+              <w:t>Selection</w:t>
+            </w:r>
+            <w:r>
+              <w:rPr>
+                <w:b w:val="1"/>
+                <w:bCs w:val="1"/>
+                <w:lang w:val="pt-PT"/>
+              </w:rPr>
+              <w:t xml:space="preserve"> </w:t>
+            </w:r>
+            <w:r>
+              <w:rPr>
+                <w:b w:val="1"/>
+                <w:bCs w:val="1"/>
+                <w:lang w:val="pt-PT"/>
+              </w:rPr>
+              <w:t>Sort</w:t>
+            </w:r>
           </w:p>
         </w:tc>
         <w:tc>
@@ -7994,12 +8875,39 @@
           </w:tcPr>
           <w:p>
             <w:pPr>
-              <w:spacing w:after="0" w:line="240" w:lineRule="auto"/>
-              <w:jc w:val="right"/>
-              <w:rPr>
-                <w:lang w:val="pt-PT"/>
-              </w:rPr>
-            </w:pPr>
+              <w:pStyle w:val="Normal"/>
+              <w:spacing w:after="0" w:line="240" w:lineRule="auto"/>
+              <w:jc w:val="center"/>
+              <w:rPr>
+                <w:b w:val="1"/>
+                <w:bCs w:val="1"/>
+                <w:lang w:val="pt-PT"/>
+              </w:rPr>
+            </w:pPr>
+            <w:r>
+              <w:rPr>
+                <w:b w:val="1"/>
+                <w:bCs w:val="1"/>
+                <w:lang w:val="pt-PT"/>
+              </w:rPr>
+              <w:t>Selection</w:t>
+            </w:r>
+            <w:r>
+              <w:rPr>
+                <w:b w:val="1"/>
+                <w:bCs w:val="1"/>
+                <w:lang w:val="pt-PT"/>
+              </w:rPr>
+              <w:t xml:space="preserve"> </w:t>
+            </w:r>
+            <w:r>
+              <w:rPr>
+                <w:b w:val="1"/>
+                <w:bCs w:val="1"/>
+                <w:lang w:val="pt-PT"/>
+              </w:rPr>
+              <w:t>Sort</w:t>
+            </w:r>
           </w:p>
         </w:tc>
         <w:tc>

</xml_diff>